<commit_message>
updated resume skills and GA section
</commit_message>
<xml_diff>
--- a/resume.docx
+++ b/resume.docx
@@ -1,7 +1,2233 @@
 
 <file path=word/document.xml><?xml version="1.0" encoding="utf-8"?>
-<w:document xmlns:wpc="http://schemas.microsoft.com/office/word/2010/wordprocessingCanvas" xmlns:cx="http://schemas.microsoft.com/office/drawing/2014/chartex" xmlns:cx1="http://schemas.microsoft.com/office/drawing/2015/9/8/chartex" xmlns:cx2="http://schemas.microsoft.com/office/drawing/2015/10/21/chartex" xmlns:mc="http://schemas.openxmlformats.org/markup-compatibility/2006" xmlns:o="urn:schemas-microsoft-com:office:office" xmlns:r="http://schemas.openxmlformats.org/officeDocument/2006/relationships" xmlns:m="http://schemas.openxmlformats.org/officeDocument/2006/math" xmlns:v="urn:schemas-microsoft-com:vml" xmlns:wp14="http://schemas.microsoft.com/office/word/2010/wordprocessingDrawing" xmlns:wp="http://schemas.openxmlformats.org/drawingml/2006/wordprocessingDrawing" xmlns:w10="urn:schemas-microsoft-com:office:word" xmlns:w="http://schemas.openxmlformats.org/wordprocessingml/2006/main" xmlns:w14="http://schemas.microsoft.com/office/word/2010/wordml" xmlns:w15="http://schemas.microsoft.com/office/word/2012/wordml" xmlns:w16se="http://schemas.microsoft.com/office/word/2015/wordml/symex" xmlns:wpg="http://schemas.microsoft.com/office/word/2010/wordprocessingGroup" xmlns:wpi="http://schemas.microsoft.com/office/word/2010/wordprocessingInk" xmlns:wne="http://schemas.microsoft.com/office/word/2006/wordml" xmlns:wps="http://schemas.microsoft.com/office/word/2010/wordprocessingShape" mc:Ignorable="w14 w15 w16se wp14">
+<w:document xmlns:wpc="http://schemas.microsoft.com/office/word/2010/wordprocessingCanvas" xmlns:cx="http://schemas.microsoft.com/office/drawing/2014/chartex" xmlns:cx1="http://schemas.microsoft.com/office/drawing/2015/9/8/chartex" xmlns:cx2="http://schemas.microsoft.com/office/drawing/2015/10/21/chartex" xmlns:cx3="http://schemas.microsoft.com/office/drawing/2016/5/9/chartex" xmlns:cx4="http://schemas.microsoft.com/office/drawing/2016/5/10/chartex" xmlns:cx5="http://schemas.microsoft.com/office/drawing/2016/5/11/chartex" xmlns:cx6="http://schemas.microsoft.com/office/drawing/2016/5/12/chartex" xmlns:cx7="http://schemas.microsoft.com/office/drawing/2016/5/13/chartex" xmlns:cx8="http://schemas.microsoft.com/office/drawing/2016/5/14/chartex" xmlns:mc="http://schemas.openxmlformats.org/markup-compatibility/2006" xmlns:aink="http://schemas.microsoft.com/office/drawing/2016/ink" xmlns:am3d="http://schemas.microsoft.com/office/drawing/2017/model3d" xmlns:o="urn:schemas-microsoft-com:office:office" xmlns:r="http://schemas.openxmlformats.org/officeDocument/2006/relationships" xmlns:m="http://schemas.openxmlformats.org/officeDocument/2006/math" xmlns:v="urn:schemas-microsoft-com:vml" xmlns:wp14="http://schemas.microsoft.com/office/word/2010/wordprocessingDrawing" xmlns:wp="http://schemas.openxmlformats.org/drawingml/2006/wordprocessingDrawing" xmlns:w10="urn:schemas-microsoft-com:office:word" xmlns:w="http://schemas.openxmlformats.org/wordprocessingml/2006/main" xmlns:w14="http://schemas.microsoft.com/office/word/2010/wordml" xmlns:w15="http://schemas.microsoft.com/office/word/2012/wordml" xmlns:w16cid="http://schemas.microsoft.com/office/word/2016/wordml/cid" xmlns:w16se="http://schemas.microsoft.com/office/word/2015/wordml/symex" xmlns:wpg="http://schemas.microsoft.com/office/word/2010/wordprocessingGroup" xmlns:wpi="http://schemas.microsoft.com/office/word/2010/wordprocessingInk" xmlns:wne="http://schemas.microsoft.com/office/word/2006/wordml" xmlns:wps="http://schemas.microsoft.com/office/word/2010/wordprocessingShape" mc:Ignorable="w14 w15 w16se w16cid wp14">
   <w:body>
+    <w:p>
+      <w:pPr>
+        <w:spacing w:line="240" w:lineRule="auto"/>
+        <w:contextualSpacing/>
+        <w:jc w:val="center"/>
+        <w:rPr>
+          <w:rFonts w:cs="Calibri"/>
+          <w:sz w:val="24"/>
+          <w:szCs w:val="24"/>
+        </w:rPr>
+      </w:pPr>
+      <w:r>
+        <w:rPr>
+          <w:rFonts w:cs="Calibri"/>
+          <w:sz w:val="24"/>
+          <w:szCs w:val="24"/>
+        </w:rPr>
+        <w:t>Data</w:t>
+      </w:r>
+      <w:r>
+        <w:rPr>
+          <w:rFonts w:cs="Calibri"/>
+          <w:sz w:val="24"/>
+          <w:szCs w:val="24"/>
+        </w:rPr>
+        <w:t xml:space="preserve"> Scientist</w:t>
+      </w:r>
+    </w:p>
+    <w:p>
+      <w:pPr>
+        <w:spacing w:line="240" w:lineRule="auto"/>
+        <w:contextualSpacing/>
+        <w:rPr>
+          <w:rFonts w:cs="Calibri"/>
+          <w:sz w:val="24"/>
+          <w:szCs w:val="24"/>
+        </w:rPr>
+      </w:pPr>
+      <w:r>
+        <w:rPr>
+          <w:rFonts w:cs="Calibri"/>
+          <w:sz w:val="24"/>
+          <w:szCs w:val="24"/>
+        </w:rPr>
+        <w:t>I am a data scientist with a natural curiosity about how the world works and won't stop working on a problem until I've figured it out. Hard work is vital, but being able to relax and have fun is just as important. My experience as an astronomy researcher gave me the tools to perform complex data analysis and modeling, but just as importantly, the ability to communicate these ideas to people in and outside of the field. I seek out projects with a tangible human impact, even if it's just making a routine task a little easier.</w:t>
+      </w:r>
+    </w:p>
+    <w:p>
+      <w:pPr>
+        <w:spacing w:line="240" w:lineRule="auto"/>
+        <w:contextualSpacing/>
+        <w:rPr>
+          <w:rFonts w:cs="Calibri"/>
+          <w:sz w:val="24"/>
+          <w:szCs w:val="24"/>
+        </w:rPr>
+      </w:pPr>
+    </w:p>
+    <w:p>
+      <w:pPr>
+        <w:contextualSpacing/>
+        <w:rPr>
+          <w:rFonts w:cs="Calibri"/>
+          <w:b/>
+          <w:sz w:val="24"/>
+          <w:szCs w:val="24"/>
+        </w:rPr>
+      </w:pPr>
+    </w:p>
+    <w:tbl>
+      <w:tblPr>
+        <w:tblStyle w:val="TableGrid"/>
+        <w:tblW w:w="10795" w:type="dxa"/>
+        <w:tblBorders>
+          <w:top w:val="none" w:sz="0" w:space="0" w:color="auto"/>
+          <w:left w:val="none" w:sz="0" w:space="0" w:color="auto"/>
+          <w:bottom w:val="none" w:sz="0" w:space="0" w:color="auto"/>
+          <w:right w:val="none" w:sz="0" w:space="0" w:color="auto"/>
+          <w:insideH w:val="none" w:sz="0" w:space="0" w:color="auto"/>
+          <w:insideV w:val="none" w:sz="0" w:space="0" w:color="auto"/>
+        </w:tblBorders>
+        <w:tblLook w:val="04A0" w:firstRow="1" w:lastRow="0" w:firstColumn="1" w:lastColumn="0" w:noHBand="0" w:noVBand="1"/>
+      </w:tblPr>
+      <w:tblGrid>
+        <w:gridCol w:w="453"/>
+        <w:gridCol w:w="2231"/>
+        <w:gridCol w:w="1660"/>
+        <w:gridCol w:w="1771"/>
+        <w:gridCol w:w="3330"/>
+        <w:gridCol w:w="1350"/>
+      </w:tblGrid>
+      <w:tr>
+        <w:tc>
+          <w:tcPr>
+            <w:tcW w:w="453" w:type="dxa"/>
+            <w:tcBorders>
+              <w:top w:val="single" w:sz="4" w:space="0" w:color="D9D9D9" w:themeColor="background1" w:themeShade="D9"/>
+              <w:left w:val="single" w:sz="4" w:space="0" w:color="D9D9D9" w:themeColor="background1" w:themeShade="D9"/>
+            </w:tcBorders>
+          </w:tcPr>
+          <w:p>
+            <w:pPr>
+              <w:contextualSpacing/>
+              <w:jc w:val="center"/>
+              <w:rPr>
+                <w:rFonts w:cs="Calibri"/>
+                <w:b/>
+                <w:sz w:val="24"/>
+                <w:szCs w:val="24"/>
+              </w:rPr>
+            </w:pPr>
+          </w:p>
+        </w:tc>
+        <w:tc>
+          <w:tcPr>
+            <w:tcW w:w="2231" w:type="dxa"/>
+            <w:tcBorders>
+              <w:top w:val="single" w:sz="4" w:space="0" w:color="D9D9D9" w:themeColor="background1" w:themeShade="D9"/>
+              <w:right w:val="single" w:sz="4" w:space="0" w:color="D9D9D9" w:themeColor="background1" w:themeShade="D9"/>
+            </w:tcBorders>
+          </w:tcPr>
+          <w:p>
+            <w:pPr>
+              <w:contextualSpacing/>
+              <w:rPr>
+                <w:rFonts w:cs="Calibri"/>
+                <w:b/>
+                <w:sz w:val="24"/>
+                <w:szCs w:val="24"/>
+              </w:rPr>
+            </w:pPr>
+            <w:r>
+              <w:rPr>
+                <w:rFonts w:cs="Calibri"/>
+                <w:b/>
+                <w:sz w:val="24"/>
+                <w:szCs w:val="24"/>
+              </w:rPr>
+              <w:t>Skill</w:t>
+            </w:r>
+            <w:r>
+              <w:rPr>
+                <w:rFonts w:cs="Calibri"/>
+                <w:b/>
+                <w:sz w:val="24"/>
+                <w:szCs w:val="24"/>
+              </w:rPr>
+              <w:t xml:space="preserve"> Level </w:t>
+            </w:r>
+          </w:p>
+        </w:tc>
+        <w:tc>
+          <w:tcPr>
+            <w:tcW w:w="1660" w:type="dxa"/>
+            <w:tcBorders>
+              <w:left w:val="single" w:sz="4" w:space="0" w:color="D9D9D9" w:themeColor="background1" w:themeShade="D9"/>
+            </w:tcBorders>
+          </w:tcPr>
+          <w:p>
+            <w:pPr>
+              <w:contextualSpacing/>
+              <w:jc w:val="center"/>
+              <w:rPr>
+                <w:rFonts w:cs="Calibri"/>
+                <w:b/>
+                <w:sz w:val="24"/>
+                <w:szCs w:val="24"/>
+              </w:rPr>
+            </w:pPr>
+            <w:r>
+              <w:rPr>
+                <w:rFonts w:cs="Calibri"/>
+                <w:b/>
+                <w:sz w:val="24"/>
+                <w:szCs w:val="24"/>
+              </w:rPr>
+              <w:t>Languages</w:t>
+            </w:r>
+          </w:p>
+        </w:tc>
+        <w:tc>
+          <w:tcPr>
+            <w:tcW w:w="1771" w:type="dxa"/>
+          </w:tcPr>
+          <w:p>
+            <w:pPr>
+              <w:contextualSpacing/>
+              <w:rPr>
+                <w:rFonts w:cs="Calibri"/>
+                <w:b/>
+                <w:sz w:val="24"/>
+                <w:szCs w:val="24"/>
+              </w:rPr>
+            </w:pPr>
+            <w:r>
+              <w:rPr>
+                <w:rFonts w:cs="Calibri"/>
+                <w:b/>
+                <w:sz w:val="24"/>
+                <w:szCs w:val="24"/>
+              </w:rPr>
+              <w:t>Libraries</w:t>
+            </w:r>
+          </w:p>
+        </w:tc>
+        <w:tc>
+          <w:tcPr>
+            <w:tcW w:w="3330" w:type="dxa"/>
+          </w:tcPr>
+          <w:p>
+            <w:pPr>
+              <w:contextualSpacing/>
+              <w:rPr>
+                <w:rFonts w:cs="Calibri"/>
+                <w:b/>
+                <w:sz w:val="24"/>
+                <w:szCs w:val="24"/>
+              </w:rPr>
+            </w:pPr>
+            <w:r>
+              <w:rPr>
+                <w:rFonts w:cs="Calibri"/>
+                <w:b/>
+                <w:sz w:val="24"/>
+                <w:szCs w:val="24"/>
+              </w:rPr>
+              <w:t xml:space="preserve">Machine Learning </w:t>
+            </w:r>
+            <w:r>
+              <w:rPr>
+                <w:rFonts w:cs="Calibri"/>
+                <w:b/>
+                <w:sz w:val="24"/>
+                <w:szCs w:val="24"/>
+              </w:rPr>
+              <w:t>Algorithms</w:t>
+            </w:r>
+          </w:p>
+        </w:tc>
+        <w:tc>
+          <w:tcPr>
+            <w:tcW w:w="1350" w:type="dxa"/>
+          </w:tcPr>
+          <w:p>
+            <w:pPr>
+              <w:contextualSpacing/>
+              <w:rPr>
+                <w:rFonts w:cs="Calibri"/>
+                <w:b/>
+                <w:sz w:val="24"/>
+                <w:szCs w:val="24"/>
+              </w:rPr>
+            </w:pPr>
+            <w:r>
+              <w:rPr>
+                <w:rFonts w:cs="Calibri"/>
+                <w:b/>
+                <w:sz w:val="24"/>
+                <w:szCs w:val="24"/>
+              </w:rPr>
+              <w:t>Tools</w:t>
+            </w:r>
+          </w:p>
+        </w:tc>
+      </w:tr>
+      <w:tr>
+        <w:tc>
+          <w:tcPr>
+            <w:tcW w:w="453" w:type="dxa"/>
+            <w:tcBorders>
+              <w:left w:val="single" w:sz="4" w:space="0" w:color="D9D9D9" w:themeColor="background1" w:themeShade="D9"/>
+            </w:tcBorders>
+          </w:tcPr>
+          <w:p>
+            <w:pPr>
+              <w:contextualSpacing/>
+              <w:rPr>
+                <w:rFonts w:ascii="Wingdings" w:hAnsi="Wingdings" w:cs="Calibri"/>
+                <w:color w:val="70AD47" w:themeColor="accent6"/>
+                <w:sz w:val="24"/>
+                <w:szCs w:val="24"/>
+              </w:rPr>
+            </w:pPr>
+            <w:r>
+              <w:rPr>
+                <w:rFonts w:ascii="Wingdings" w:hAnsi="Wingdings" w:cs="Calibri"/>
+                <w:color w:val="70AD47" w:themeColor="accent6"/>
+                <w:sz w:val="24"/>
+                <w:szCs w:val="24"/>
+              </w:rPr>
+              <w:sym w:font="Wingdings" w:char="F0AB"/>
+            </w:r>
+          </w:p>
+        </w:tc>
+        <w:tc>
+          <w:tcPr>
+            <w:tcW w:w="2231" w:type="dxa"/>
+            <w:tcBorders>
+              <w:right w:val="single" w:sz="4" w:space="0" w:color="D9D9D9" w:themeColor="background1" w:themeShade="D9"/>
+            </w:tcBorders>
+          </w:tcPr>
+          <w:p>
+            <w:pPr>
+              <w:contextualSpacing/>
+              <w:rPr>
+                <w:rFonts w:cs="Calibri"/>
+                <w:sz w:val="24"/>
+                <w:szCs w:val="24"/>
+              </w:rPr>
+            </w:pPr>
+            <w:r>
+              <w:rPr>
+                <w:rFonts w:cs="Calibri"/>
+                <w:sz w:val="24"/>
+                <w:szCs w:val="24"/>
+              </w:rPr>
+              <w:t xml:space="preserve">Intermediate+ </w:t>
+            </w:r>
+          </w:p>
+        </w:tc>
+        <w:tc>
+          <w:tcPr>
+            <w:tcW w:w="1660" w:type="dxa"/>
+            <w:tcBorders>
+              <w:left w:val="single" w:sz="4" w:space="0" w:color="D9D9D9" w:themeColor="background1" w:themeShade="D9"/>
+            </w:tcBorders>
+          </w:tcPr>
+          <w:p>
+            <w:pPr>
+              <w:contextualSpacing/>
+              <w:rPr>
+                <w:rFonts w:ascii="Wingdings" w:hAnsi="Wingdings" w:cs="Calibri"/>
+                <w:b/>
+                <w:sz w:val="24"/>
+                <w:szCs w:val="24"/>
+              </w:rPr>
+            </w:pPr>
+            <w:r>
+              <w:rPr>
+                <w:rFonts w:ascii="Wingdings" w:hAnsi="Wingdings" w:cs="Calibri"/>
+                <w:b/>
+                <w:color w:val="70AD47" w:themeColor="accent6"/>
+                <w:sz w:val="24"/>
+                <w:szCs w:val="24"/>
+              </w:rPr>
+              <w:sym w:font="Wingdings" w:char="F0AB"/>
+            </w:r>
+            <w:r>
+              <w:rPr>
+                <w:rFonts w:ascii="Wingdings" w:hAnsi="Wingdings" w:cs="Calibri"/>
+                <w:b/>
+                <w:color w:val="70AD47" w:themeColor="accent6"/>
+                <w:sz w:val="24"/>
+                <w:szCs w:val="24"/>
+              </w:rPr>
+              <w:t></w:t>
+            </w:r>
+            <w:r>
+              <w:rPr>
+                <w:rFonts w:cs="Calibri"/>
+                <w:sz w:val="24"/>
+                <w:szCs w:val="24"/>
+              </w:rPr>
+              <w:t>Python</w:t>
+            </w:r>
+            <w:r>
+              <w:rPr>
+                <w:rFonts w:cs="Calibri"/>
+                <w:sz w:val="24"/>
+                <w:szCs w:val="24"/>
+              </w:rPr>
+              <w:t xml:space="preserve"> </w:t>
+            </w:r>
+          </w:p>
+        </w:tc>
+        <w:tc>
+          <w:tcPr>
+            <w:tcW w:w="1771" w:type="dxa"/>
+          </w:tcPr>
+          <w:p>
+            <w:pPr>
+              <w:contextualSpacing/>
+              <w:rPr>
+                <w:rFonts w:cs="Calibri"/>
+                <w:sz w:val="24"/>
+                <w:szCs w:val="24"/>
+              </w:rPr>
+            </w:pPr>
+            <w:r>
+              <w:rPr>
+                <w:rFonts w:ascii="Wingdings" w:hAnsi="Wingdings" w:cs="Calibri"/>
+                <w:b/>
+                <w:color w:val="70AD47" w:themeColor="accent6"/>
+                <w:sz w:val="24"/>
+                <w:szCs w:val="24"/>
+              </w:rPr>
+              <w:sym w:font="Wingdings" w:char="F0AB"/>
+            </w:r>
+            <w:r>
+              <w:rPr>
+                <w:rFonts w:ascii="Wingdings" w:hAnsi="Wingdings" w:cs="Calibri"/>
+                <w:b/>
+                <w:color w:val="70AD47" w:themeColor="accent6"/>
+                <w:sz w:val="24"/>
+                <w:szCs w:val="24"/>
+              </w:rPr>
+              <w:t></w:t>
+            </w:r>
+            <w:proofErr w:type="spellStart"/>
+            <w:r>
+              <w:rPr>
+                <w:rFonts w:cs="Calibri"/>
+                <w:sz w:val="24"/>
+                <w:szCs w:val="24"/>
+              </w:rPr>
+              <w:t>Numpy</w:t>
+            </w:r>
+            <w:proofErr w:type="spellEnd"/>
+            <w:r>
+              <w:rPr>
+                <w:rFonts w:cs="Calibri"/>
+                <w:sz w:val="24"/>
+                <w:szCs w:val="24"/>
+              </w:rPr>
+              <w:t xml:space="preserve"> </w:t>
+            </w:r>
+          </w:p>
+        </w:tc>
+        <w:tc>
+          <w:tcPr>
+            <w:tcW w:w="3330" w:type="dxa"/>
+          </w:tcPr>
+          <w:p>
+            <w:pPr>
+              <w:contextualSpacing/>
+              <w:rPr>
+                <w:rFonts w:cs="Calibri"/>
+                <w:sz w:val="24"/>
+                <w:szCs w:val="24"/>
+              </w:rPr>
+            </w:pPr>
+            <w:r>
+              <w:rPr>
+                <w:rFonts w:ascii="Wingdings" w:hAnsi="Wingdings" w:cs="Calibri"/>
+                <w:b/>
+                <w:color w:val="70AD47" w:themeColor="accent6"/>
+                <w:sz w:val="24"/>
+                <w:szCs w:val="24"/>
+              </w:rPr>
+              <w:sym w:font="Wingdings" w:char="F0AB"/>
+            </w:r>
+            <w:r>
+              <w:rPr>
+                <w:rFonts w:ascii="Wingdings" w:hAnsi="Wingdings" w:cs="Calibri"/>
+                <w:b/>
+                <w:color w:val="70AD47" w:themeColor="accent6"/>
+                <w:sz w:val="24"/>
+                <w:szCs w:val="24"/>
+              </w:rPr>
+              <w:t></w:t>
+            </w:r>
+            <w:r>
+              <w:rPr>
+                <w:rFonts w:cs="Calibri"/>
+                <w:sz w:val="24"/>
+                <w:szCs w:val="24"/>
+              </w:rPr>
+              <w:t xml:space="preserve">Linear/Logistic Regression </w:t>
+            </w:r>
+          </w:p>
+        </w:tc>
+        <w:tc>
+          <w:tcPr>
+            <w:tcW w:w="1350" w:type="dxa"/>
+          </w:tcPr>
+          <w:p>
+            <w:pPr>
+              <w:contextualSpacing/>
+              <w:rPr>
+                <w:rFonts w:asciiTheme="minorHAnsi" w:hAnsiTheme="minorHAnsi" w:cs="Calibri"/>
+                <w:sz w:val="24"/>
+                <w:szCs w:val="24"/>
+              </w:rPr>
+            </w:pPr>
+            <w:r>
+              <w:rPr>
+                <w:rFonts w:ascii="Wingdings" w:hAnsi="Wingdings" w:cs="Calibri"/>
+                <w:b/>
+                <w:color w:val="5B9BD5" w:themeColor="accent1"/>
+                <w:sz w:val="24"/>
+                <w:szCs w:val="24"/>
+              </w:rPr>
+              <w:sym w:font="Wingdings" w:char="F06E"/>
+            </w:r>
+            <w:r>
+              <w:rPr>
+                <w:rFonts w:ascii="Wingdings" w:hAnsi="Wingdings" w:cs="Calibri"/>
+                <w:b/>
+                <w:color w:val="5B9BD5" w:themeColor="accent1"/>
+                <w:sz w:val="24"/>
+                <w:szCs w:val="24"/>
+              </w:rPr>
+              <w:t></w:t>
+            </w:r>
+            <w:r>
+              <w:rPr>
+                <w:rFonts w:asciiTheme="minorHAnsi" w:hAnsiTheme="minorHAnsi" w:cs="Calibri"/>
+                <w:color w:val="000000" w:themeColor="text1"/>
+                <w:sz w:val="24"/>
+                <w:szCs w:val="24"/>
+              </w:rPr>
+              <w:t>Git</w:t>
+            </w:r>
+          </w:p>
+        </w:tc>
+      </w:tr>
+      <w:tr>
+        <w:trPr>
+          <w:trHeight w:val="350"/>
+        </w:trPr>
+        <w:tc>
+          <w:tcPr>
+            <w:tcW w:w="453" w:type="dxa"/>
+            <w:tcBorders>
+              <w:left w:val="single" w:sz="4" w:space="0" w:color="D9D9D9" w:themeColor="background1" w:themeShade="D9"/>
+            </w:tcBorders>
+          </w:tcPr>
+          <w:p>
+            <w:pPr>
+              <w:contextualSpacing/>
+              <w:rPr>
+                <w:rFonts w:ascii="Wingdings" w:hAnsi="Wingdings" w:cs="Calibri"/>
+                <w:b/>
+                <w:color w:val="5B9BD5" w:themeColor="accent1"/>
+                <w:sz w:val="24"/>
+                <w:szCs w:val="24"/>
+              </w:rPr>
+            </w:pPr>
+            <w:r>
+              <w:rPr>
+                <w:rFonts w:ascii="Wingdings" w:hAnsi="Wingdings" w:cs="Calibri"/>
+                <w:b/>
+                <w:color w:val="5B9BD5" w:themeColor="accent1"/>
+                <w:sz w:val="24"/>
+                <w:szCs w:val="24"/>
+              </w:rPr>
+              <w:sym w:font="Wingdings" w:char="F06E"/>
+            </w:r>
+          </w:p>
+        </w:tc>
+        <w:tc>
+          <w:tcPr>
+            <w:tcW w:w="2231" w:type="dxa"/>
+            <w:tcBorders>
+              <w:right w:val="single" w:sz="4" w:space="0" w:color="D9D9D9" w:themeColor="background1" w:themeShade="D9"/>
+            </w:tcBorders>
+          </w:tcPr>
+          <w:p>
+            <w:pPr>
+              <w:contextualSpacing/>
+              <w:rPr>
+                <w:rFonts w:cs="Calibri"/>
+                <w:sz w:val="24"/>
+                <w:szCs w:val="24"/>
+              </w:rPr>
+            </w:pPr>
+            <w:r>
+              <w:rPr>
+                <w:rFonts w:cs="Calibri"/>
+                <w:sz w:val="24"/>
+                <w:szCs w:val="24"/>
+              </w:rPr>
+              <w:t>Intermediate</w:t>
+            </w:r>
+            <w:r>
+              <w:rPr>
+                <w:rFonts w:cs="Calibri"/>
+                <w:sz w:val="24"/>
+                <w:szCs w:val="24"/>
+              </w:rPr>
+              <w:t xml:space="preserve"> </w:t>
+            </w:r>
+          </w:p>
+        </w:tc>
+        <w:tc>
+          <w:tcPr>
+            <w:tcW w:w="1660" w:type="dxa"/>
+            <w:tcBorders>
+              <w:left w:val="single" w:sz="4" w:space="0" w:color="D9D9D9" w:themeColor="background1" w:themeShade="D9"/>
+            </w:tcBorders>
+          </w:tcPr>
+          <w:p>
+            <w:pPr>
+              <w:contextualSpacing/>
+              <w:rPr>
+                <w:rFonts w:asciiTheme="minorHAnsi" w:hAnsiTheme="minorHAnsi" w:cstheme="minorHAnsi"/>
+                <w:color w:val="000000" w:themeColor="text1"/>
+                <w:sz w:val="24"/>
+                <w:szCs w:val="24"/>
+              </w:rPr>
+            </w:pPr>
+            <w:r>
+              <w:rPr>
+                <w:rFonts w:ascii="Wingdings" w:hAnsi="Wingdings" w:cs="Calibri"/>
+                <w:b/>
+                <w:color w:val="5B9BD5" w:themeColor="accent1"/>
+                <w:sz w:val="24"/>
+                <w:szCs w:val="24"/>
+              </w:rPr>
+              <w:sym w:font="Wingdings" w:char="F06E"/>
+            </w:r>
+            <w:r>
+              <w:rPr>
+                <w:rFonts w:ascii="Wingdings" w:hAnsi="Wingdings" w:cs="Calibri"/>
+                <w:b/>
+                <w:color w:val="5B9BD5" w:themeColor="accent1"/>
+                <w:sz w:val="24"/>
+                <w:szCs w:val="24"/>
+              </w:rPr>
+              <w:t></w:t>
+            </w:r>
+            <w:r>
+              <w:rPr>
+                <w:rFonts w:asciiTheme="minorHAnsi" w:hAnsiTheme="minorHAnsi" w:cs="Calibri"/>
+                <w:color w:val="000000" w:themeColor="text1"/>
+                <w:sz w:val="24"/>
+                <w:szCs w:val="24"/>
+              </w:rPr>
+              <w:t>R</w:t>
+            </w:r>
+          </w:p>
+        </w:tc>
+        <w:tc>
+          <w:tcPr>
+            <w:tcW w:w="1771" w:type="dxa"/>
+          </w:tcPr>
+          <w:p>
+            <w:pPr>
+              <w:contextualSpacing/>
+              <w:rPr>
+                <w:rFonts w:cs="Calibri"/>
+                <w:sz w:val="24"/>
+                <w:szCs w:val="24"/>
+              </w:rPr>
+            </w:pPr>
+            <w:r>
+              <w:rPr>
+                <w:rFonts w:ascii="Wingdings" w:hAnsi="Wingdings" w:cs="Calibri"/>
+                <w:b/>
+                <w:color w:val="70AD47" w:themeColor="accent6"/>
+                <w:sz w:val="24"/>
+                <w:szCs w:val="24"/>
+              </w:rPr>
+              <w:sym w:font="Wingdings" w:char="F0AB"/>
+            </w:r>
+            <w:r>
+              <w:rPr>
+                <w:rFonts w:ascii="Wingdings" w:hAnsi="Wingdings" w:cs="Calibri"/>
+                <w:b/>
+                <w:color w:val="70AD47" w:themeColor="accent6"/>
+                <w:sz w:val="24"/>
+                <w:szCs w:val="24"/>
+              </w:rPr>
+              <w:t></w:t>
+            </w:r>
+            <w:r>
+              <w:rPr>
+                <w:rFonts w:cs="Calibri"/>
+                <w:sz w:val="24"/>
+                <w:szCs w:val="24"/>
+              </w:rPr>
+              <w:t xml:space="preserve">Pandas </w:t>
+            </w:r>
+          </w:p>
+        </w:tc>
+        <w:tc>
+          <w:tcPr>
+            <w:tcW w:w="3330" w:type="dxa"/>
+          </w:tcPr>
+          <w:p>
+            <w:pPr>
+              <w:contextualSpacing/>
+              <w:rPr>
+                <w:rFonts w:cs="Calibri"/>
+                <w:sz w:val="24"/>
+                <w:szCs w:val="24"/>
+              </w:rPr>
+            </w:pPr>
+            <w:r>
+              <w:rPr>
+                <w:rFonts w:ascii="Wingdings" w:hAnsi="Wingdings" w:cs="Calibri"/>
+                <w:b/>
+                <w:color w:val="5B9BD5" w:themeColor="accent1"/>
+                <w:sz w:val="24"/>
+                <w:szCs w:val="24"/>
+              </w:rPr>
+              <w:sym w:font="Wingdings" w:char="F06E"/>
+            </w:r>
+            <w:r>
+              <w:rPr>
+                <w:rFonts w:ascii="Wingdings" w:hAnsi="Wingdings" w:cs="Calibri"/>
+                <w:b/>
+                <w:color w:val="5B9BD5" w:themeColor="accent1"/>
+                <w:sz w:val="24"/>
+                <w:szCs w:val="24"/>
+              </w:rPr>
+              <w:t></w:t>
+            </w:r>
+            <w:r>
+              <w:rPr>
+                <w:rFonts w:cs="Calibri"/>
+                <w:sz w:val="24"/>
+                <w:szCs w:val="24"/>
+              </w:rPr>
+              <w:t xml:space="preserve">Markov-Chain Monte Carlo </w:t>
+            </w:r>
+          </w:p>
+        </w:tc>
+        <w:tc>
+          <w:tcPr>
+            <w:tcW w:w="1350" w:type="dxa"/>
+          </w:tcPr>
+          <w:p>
+            <w:pPr>
+              <w:contextualSpacing/>
+              <w:rPr>
+                <w:rFonts w:cs="Calibri"/>
+                <w:sz w:val="24"/>
+                <w:szCs w:val="24"/>
+              </w:rPr>
+            </w:pPr>
+            <w:r>
+              <w:rPr>
+                <w:rFonts w:cs="Calibri"/>
+                <w:b/>
+                <w:color w:val="FF0000"/>
+                <w:sz w:val="24"/>
+                <w:szCs w:val="24"/>
+              </w:rPr>
+              <w:sym w:font="Wingdings" w:char="F075"/>
+            </w:r>
+            <w:r>
+              <w:rPr>
+                <w:rFonts w:cs="Calibri"/>
+                <w:b/>
+                <w:color w:val="FF0000"/>
+                <w:sz w:val="24"/>
+                <w:szCs w:val="24"/>
+              </w:rPr>
+              <w:t xml:space="preserve"> </w:t>
+            </w:r>
+            <w:r>
+              <w:rPr>
+                <w:rFonts w:cs="Calibri"/>
+                <w:color w:val="000000" w:themeColor="text1"/>
+                <w:sz w:val="24"/>
+                <w:szCs w:val="24"/>
+              </w:rPr>
+              <w:t>Spark</w:t>
+            </w:r>
+          </w:p>
+        </w:tc>
+      </w:tr>
+      <w:tr>
+        <w:tc>
+          <w:tcPr>
+            <w:tcW w:w="453" w:type="dxa"/>
+            <w:tcBorders>
+              <w:left w:val="single" w:sz="4" w:space="0" w:color="D9D9D9" w:themeColor="background1" w:themeShade="D9"/>
+            </w:tcBorders>
+          </w:tcPr>
+          <w:p>
+            <w:pPr>
+              <w:contextualSpacing/>
+              <w:rPr>
+                <w:rFonts w:cs="Calibri"/>
+                <w:b/>
+                <w:color w:val="FF0000"/>
+                <w:sz w:val="24"/>
+                <w:szCs w:val="24"/>
+              </w:rPr>
+            </w:pPr>
+            <w:r>
+              <w:rPr>
+                <w:rFonts w:cs="Calibri"/>
+                <w:b/>
+                <w:color w:val="FF0000"/>
+                <w:sz w:val="24"/>
+                <w:szCs w:val="24"/>
+              </w:rPr>
+              <w:sym w:font="Wingdings" w:char="F075"/>
+            </w:r>
+          </w:p>
+        </w:tc>
+        <w:tc>
+          <w:tcPr>
+            <w:tcW w:w="2231" w:type="dxa"/>
+            <w:tcBorders>
+              <w:right w:val="single" w:sz="4" w:space="0" w:color="D9D9D9" w:themeColor="background1" w:themeShade="D9"/>
+            </w:tcBorders>
+          </w:tcPr>
+          <w:p>
+            <w:pPr>
+              <w:contextualSpacing/>
+              <w:rPr>
+                <w:rFonts w:cs="Calibri"/>
+                <w:sz w:val="24"/>
+                <w:szCs w:val="24"/>
+              </w:rPr>
+            </w:pPr>
+            <w:r>
+              <w:rPr>
+                <w:rFonts w:cs="Calibri"/>
+                <w:sz w:val="24"/>
+                <w:szCs w:val="24"/>
+              </w:rPr>
+              <w:t>Beginner</w:t>
+            </w:r>
+            <w:r>
+              <w:rPr>
+                <w:rFonts w:cs="Calibri"/>
+                <w:sz w:val="24"/>
+                <w:szCs w:val="24"/>
+              </w:rPr>
+              <w:t xml:space="preserve"> </w:t>
+            </w:r>
+          </w:p>
+        </w:tc>
+        <w:tc>
+          <w:tcPr>
+            <w:tcW w:w="1660" w:type="dxa"/>
+            <w:tcBorders>
+              <w:left w:val="single" w:sz="4" w:space="0" w:color="D9D9D9" w:themeColor="background1" w:themeShade="D9"/>
+            </w:tcBorders>
+          </w:tcPr>
+          <w:p>
+            <w:pPr>
+              <w:contextualSpacing/>
+              <w:rPr>
+                <w:rFonts w:cs="Calibri"/>
+                <w:sz w:val="24"/>
+                <w:szCs w:val="24"/>
+              </w:rPr>
+            </w:pPr>
+            <w:r>
+              <w:rPr>
+                <w:rFonts w:ascii="Wingdings" w:hAnsi="Wingdings" w:cs="Calibri"/>
+                <w:b/>
+                <w:color w:val="5B9BD5" w:themeColor="accent1"/>
+                <w:sz w:val="24"/>
+                <w:szCs w:val="24"/>
+              </w:rPr>
+              <w:sym w:font="Wingdings" w:char="F06E"/>
+            </w:r>
+            <w:r>
+              <w:rPr>
+                <w:rFonts w:ascii="Wingdings" w:hAnsi="Wingdings" w:cs="Calibri"/>
+                <w:b/>
+                <w:color w:val="5B9BD5" w:themeColor="accent1"/>
+                <w:sz w:val="24"/>
+                <w:szCs w:val="24"/>
+              </w:rPr>
+              <w:t></w:t>
+            </w:r>
+            <w:r>
+              <w:rPr>
+                <w:rFonts w:cs="Calibri"/>
+                <w:sz w:val="24"/>
+                <w:szCs w:val="24"/>
+              </w:rPr>
+              <w:t>Bash/Shell</w:t>
+            </w:r>
+          </w:p>
+        </w:tc>
+        <w:tc>
+          <w:tcPr>
+            <w:tcW w:w="1771" w:type="dxa"/>
+          </w:tcPr>
+          <w:p>
+            <w:pPr>
+              <w:contextualSpacing/>
+              <w:rPr>
+                <w:rFonts w:cs="Calibri"/>
+                <w:sz w:val="24"/>
+                <w:szCs w:val="24"/>
+              </w:rPr>
+            </w:pPr>
+            <w:r>
+              <w:rPr>
+                <w:rFonts w:ascii="Wingdings" w:hAnsi="Wingdings" w:cs="Calibri"/>
+                <w:b/>
+                <w:color w:val="70AD47" w:themeColor="accent6"/>
+                <w:sz w:val="24"/>
+                <w:szCs w:val="24"/>
+              </w:rPr>
+              <w:sym w:font="Wingdings" w:char="F0AB"/>
+            </w:r>
+            <w:r>
+              <w:rPr>
+                <w:rFonts w:ascii="Wingdings" w:hAnsi="Wingdings" w:cs="Calibri"/>
+                <w:b/>
+                <w:color w:val="70AD47" w:themeColor="accent6"/>
+                <w:sz w:val="24"/>
+                <w:szCs w:val="24"/>
+              </w:rPr>
+              <w:t></w:t>
+            </w:r>
+            <w:proofErr w:type="spellStart"/>
+            <w:r>
+              <w:rPr>
+                <w:rFonts w:cs="Calibri"/>
+                <w:sz w:val="24"/>
+                <w:szCs w:val="24"/>
+              </w:rPr>
+              <w:t>Scikit</w:t>
+            </w:r>
+            <w:proofErr w:type="spellEnd"/>
+            <w:r>
+              <w:rPr>
+                <w:rFonts w:cs="Calibri"/>
+                <w:sz w:val="24"/>
+                <w:szCs w:val="24"/>
+              </w:rPr>
+              <w:t xml:space="preserve">-learn </w:t>
+            </w:r>
+          </w:p>
+        </w:tc>
+        <w:tc>
+          <w:tcPr>
+            <w:tcW w:w="3330" w:type="dxa"/>
+          </w:tcPr>
+          <w:p>
+            <w:pPr>
+              <w:contextualSpacing/>
+              <w:rPr>
+                <w:rFonts w:cs="Calibri"/>
+                <w:sz w:val="24"/>
+                <w:szCs w:val="24"/>
+              </w:rPr>
+            </w:pPr>
+            <w:r>
+              <w:rPr>
+                <w:rFonts w:ascii="Wingdings" w:hAnsi="Wingdings" w:cs="Calibri"/>
+                <w:b/>
+                <w:color w:val="5B9BD5" w:themeColor="accent1"/>
+                <w:sz w:val="24"/>
+                <w:szCs w:val="24"/>
+              </w:rPr>
+              <w:sym w:font="Wingdings" w:char="F06E"/>
+            </w:r>
+            <w:r>
+              <w:rPr>
+                <w:rFonts w:ascii="Wingdings" w:hAnsi="Wingdings" w:cs="Calibri"/>
+                <w:b/>
+                <w:color w:val="5B9BD5" w:themeColor="accent1"/>
+                <w:sz w:val="24"/>
+                <w:szCs w:val="24"/>
+              </w:rPr>
+              <w:t></w:t>
+            </w:r>
+            <w:r>
+              <w:rPr>
+                <w:rFonts w:cs="Calibri"/>
+                <w:sz w:val="24"/>
+                <w:szCs w:val="24"/>
+              </w:rPr>
+              <w:t xml:space="preserve">Decision Trees </w:t>
+            </w:r>
+          </w:p>
+        </w:tc>
+        <w:tc>
+          <w:tcPr>
+            <w:tcW w:w="1350" w:type="dxa"/>
+          </w:tcPr>
+          <w:p>
+            <w:pPr>
+              <w:contextualSpacing/>
+              <w:rPr>
+                <w:rFonts w:cs="Calibri"/>
+                <w:color w:val="000000" w:themeColor="text1"/>
+                <w:sz w:val="24"/>
+                <w:szCs w:val="24"/>
+              </w:rPr>
+            </w:pPr>
+            <w:r>
+              <w:rPr>
+                <w:rFonts w:cs="Calibri"/>
+                <w:b/>
+                <w:color w:val="FF0000"/>
+                <w:sz w:val="24"/>
+                <w:szCs w:val="24"/>
+              </w:rPr>
+              <w:sym w:font="Wingdings" w:char="F075"/>
+            </w:r>
+            <w:r>
+              <w:rPr>
+                <w:rFonts w:cs="Calibri"/>
+                <w:b/>
+                <w:color w:val="FF0000"/>
+                <w:sz w:val="24"/>
+                <w:szCs w:val="24"/>
+              </w:rPr>
+              <w:t xml:space="preserve"> </w:t>
+            </w:r>
+            <w:r>
+              <w:rPr>
+                <w:rFonts w:cs="Calibri"/>
+                <w:color w:val="000000" w:themeColor="text1"/>
+                <w:sz w:val="24"/>
+                <w:szCs w:val="24"/>
+              </w:rPr>
+              <w:t xml:space="preserve">Azure </w:t>
+            </w:r>
+          </w:p>
+        </w:tc>
+      </w:tr>
+      <w:tr>
+        <w:tc>
+          <w:tcPr>
+            <w:tcW w:w="453" w:type="dxa"/>
+            <w:tcBorders>
+              <w:left w:val="single" w:sz="4" w:space="0" w:color="D9D9D9" w:themeColor="background1" w:themeShade="D9"/>
+              <w:bottom w:val="single" w:sz="4" w:space="0" w:color="D9D9D9" w:themeColor="background1" w:themeShade="D9"/>
+            </w:tcBorders>
+          </w:tcPr>
+          <w:p>
+            <w:pPr>
+              <w:contextualSpacing/>
+              <w:rPr>
+                <w:rFonts w:cs="Calibri"/>
+                <w:b/>
+                <w:sz w:val="24"/>
+                <w:szCs w:val="24"/>
+              </w:rPr>
+            </w:pPr>
+            <w:r>
+              <w:rPr>
+                <w:rFonts w:cs="Calibri"/>
+                <w:b/>
+                <w:sz w:val="24"/>
+                <w:szCs w:val="24"/>
+              </w:rPr>
+              <w:sym w:font="Wingdings" w:char="F0A2"/>
+            </w:r>
+          </w:p>
+        </w:tc>
+        <w:tc>
+          <w:tcPr>
+            <w:tcW w:w="2231" w:type="dxa"/>
+            <w:tcBorders>
+              <w:bottom w:val="single" w:sz="4" w:space="0" w:color="D9D9D9" w:themeColor="background1" w:themeShade="D9"/>
+              <w:right w:val="single" w:sz="4" w:space="0" w:color="D9D9D9" w:themeColor="background1" w:themeShade="D9"/>
+            </w:tcBorders>
+          </w:tcPr>
+          <w:p>
+            <w:pPr>
+              <w:contextualSpacing/>
+              <w:rPr>
+                <w:rFonts w:cs="Calibri"/>
+                <w:sz w:val="24"/>
+                <w:szCs w:val="24"/>
+              </w:rPr>
+            </w:pPr>
+            <w:r>
+              <w:rPr>
+                <w:rFonts w:cs="Calibri"/>
+                <w:sz w:val="24"/>
+                <w:szCs w:val="24"/>
+              </w:rPr>
+              <w:t>Basic/no experience</w:t>
+            </w:r>
+            <w:r>
+              <w:rPr>
+                <w:rFonts w:cs="Calibri"/>
+                <w:sz w:val="24"/>
+                <w:szCs w:val="24"/>
+              </w:rPr>
+              <w:t xml:space="preserve"> </w:t>
+            </w:r>
+          </w:p>
+        </w:tc>
+        <w:tc>
+          <w:tcPr>
+            <w:tcW w:w="1660" w:type="dxa"/>
+            <w:tcBorders>
+              <w:left w:val="single" w:sz="4" w:space="0" w:color="D9D9D9" w:themeColor="background1" w:themeShade="D9"/>
+            </w:tcBorders>
+          </w:tcPr>
+          <w:p>
+            <w:pPr>
+              <w:contextualSpacing/>
+              <w:rPr>
+                <w:rFonts w:asciiTheme="minorHAnsi" w:hAnsiTheme="minorHAnsi" w:cs="Calibri"/>
+                <w:sz w:val="24"/>
+                <w:szCs w:val="24"/>
+              </w:rPr>
+            </w:pPr>
+            <w:r>
+              <w:rPr>
+                <w:rFonts w:ascii="Wingdings" w:hAnsi="Wingdings" w:cs="Calibri"/>
+                <w:b/>
+                <w:color w:val="5B9BD5" w:themeColor="accent1"/>
+                <w:sz w:val="24"/>
+                <w:szCs w:val="24"/>
+              </w:rPr>
+              <w:sym w:font="Wingdings" w:char="F06E"/>
+            </w:r>
+            <w:r>
+              <w:rPr>
+                <w:rFonts w:ascii="Wingdings" w:hAnsi="Wingdings" w:cs="Calibri"/>
+                <w:b/>
+                <w:color w:val="5B9BD5" w:themeColor="accent1"/>
+                <w:sz w:val="24"/>
+                <w:szCs w:val="24"/>
+              </w:rPr>
+              <w:t></w:t>
+            </w:r>
+            <w:r>
+              <w:rPr>
+                <w:rFonts w:asciiTheme="minorHAnsi" w:hAnsiTheme="minorHAnsi" w:cs="Calibri"/>
+                <w:color w:val="000000" w:themeColor="text1"/>
+                <w:sz w:val="24"/>
+                <w:szCs w:val="24"/>
+              </w:rPr>
+              <w:t>SQL</w:t>
+            </w:r>
+          </w:p>
+        </w:tc>
+        <w:tc>
+          <w:tcPr>
+            <w:tcW w:w="1771" w:type="dxa"/>
+          </w:tcPr>
+          <w:p>
+            <w:pPr>
+              <w:contextualSpacing/>
+              <w:rPr>
+                <w:rFonts w:cs="Calibri"/>
+                <w:sz w:val="24"/>
+                <w:szCs w:val="24"/>
+              </w:rPr>
+            </w:pPr>
+            <w:r>
+              <w:rPr>
+                <w:rFonts w:ascii="Wingdings" w:hAnsi="Wingdings" w:cs="Calibri"/>
+                <w:b/>
+                <w:color w:val="5B9BD5" w:themeColor="accent1"/>
+                <w:sz w:val="24"/>
+                <w:szCs w:val="24"/>
+              </w:rPr>
+              <w:sym w:font="Wingdings" w:char="F06E"/>
+            </w:r>
+            <w:r>
+              <w:rPr>
+                <w:rFonts w:ascii="Wingdings" w:hAnsi="Wingdings" w:cs="Calibri"/>
+                <w:b/>
+                <w:color w:val="5B9BD5" w:themeColor="accent1"/>
+                <w:sz w:val="24"/>
+                <w:szCs w:val="24"/>
+              </w:rPr>
+              <w:t></w:t>
+            </w:r>
+            <w:proofErr w:type="spellStart"/>
+            <w:r>
+              <w:rPr>
+                <w:rFonts w:cs="Calibri"/>
+                <w:sz w:val="24"/>
+                <w:szCs w:val="24"/>
+              </w:rPr>
+              <w:t>Matplotlib</w:t>
+            </w:r>
+            <w:proofErr w:type="spellEnd"/>
+            <w:r>
+              <w:rPr>
+                <w:rFonts w:cs="Calibri"/>
+                <w:sz w:val="24"/>
+                <w:szCs w:val="24"/>
+              </w:rPr>
+              <w:t xml:space="preserve"> </w:t>
+            </w:r>
+          </w:p>
+        </w:tc>
+        <w:tc>
+          <w:tcPr>
+            <w:tcW w:w="3330" w:type="dxa"/>
+          </w:tcPr>
+          <w:p>
+            <w:pPr>
+              <w:contextualSpacing/>
+              <w:rPr>
+                <w:rFonts w:cs="Calibri"/>
+                <w:sz w:val="24"/>
+                <w:szCs w:val="24"/>
+              </w:rPr>
+            </w:pPr>
+            <w:r>
+              <w:rPr>
+                <w:rFonts w:ascii="Wingdings" w:hAnsi="Wingdings" w:cs="Calibri"/>
+                <w:b/>
+                <w:color w:val="5B9BD5" w:themeColor="accent1"/>
+                <w:sz w:val="24"/>
+                <w:szCs w:val="24"/>
+              </w:rPr>
+              <w:sym w:font="Wingdings" w:char="F06E"/>
+            </w:r>
+            <w:r>
+              <w:rPr>
+                <w:rFonts w:ascii="Wingdings" w:hAnsi="Wingdings" w:cs="Calibri"/>
+                <w:b/>
+                <w:color w:val="5B9BD5" w:themeColor="accent1"/>
+                <w:sz w:val="24"/>
+                <w:szCs w:val="24"/>
+              </w:rPr>
+              <w:t></w:t>
+            </w:r>
+            <w:r>
+              <w:rPr>
+                <w:rFonts w:cs="Calibri"/>
+                <w:sz w:val="24"/>
+                <w:szCs w:val="24"/>
+              </w:rPr>
+              <w:t xml:space="preserve">Ensemble Methods </w:t>
+            </w:r>
+          </w:p>
+        </w:tc>
+        <w:tc>
+          <w:tcPr>
+            <w:tcW w:w="1350" w:type="dxa"/>
+          </w:tcPr>
+          <w:p>
+            <w:pPr>
+              <w:contextualSpacing/>
+              <w:rPr>
+                <w:rFonts w:cs="Calibri"/>
+                <w:sz w:val="24"/>
+                <w:szCs w:val="24"/>
+              </w:rPr>
+            </w:pPr>
+            <w:r>
+              <w:rPr>
+                <w:rFonts w:cs="Calibri"/>
+                <w:b/>
+                <w:sz w:val="24"/>
+                <w:szCs w:val="24"/>
+              </w:rPr>
+              <w:sym w:font="Wingdings" w:char="F0A2"/>
+            </w:r>
+            <w:r>
+              <w:rPr>
+                <w:rFonts w:cs="Calibri"/>
+                <w:b/>
+                <w:sz w:val="24"/>
+                <w:szCs w:val="24"/>
+              </w:rPr>
+              <w:t xml:space="preserve"> </w:t>
+            </w:r>
+            <w:r>
+              <w:rPr>
+                <w:rFonts w:cs="Calibri"/>
+                <w:sz w:val="24"/>
+                <w:szCs w:val="24"/>
+              </w:rPr>
+              <w:t>Hadoop</w:t>
+            </w:r>
+          </w:p>
+        </w:tc>
+      </w:tr>
+      <w:tr>
+        <w:tc>
+          <w:tcPr>
+            <w:tcW w:w="453" w:type="dxa"/>
+            <w:tcBorders>
+              <w:top w:val="single" w:sz="4" w:space="0" w:color="D9D9D9" w:themeColor="background1" w:themeShade="D9"/>
+            </w:tcBorders>
+          </w:tcPr>
+          <w:p>
+            <w:pPr>
+              <w:contextualSpacing/>
+              <w:jc w:val="center"/>
+              <w:rPr>
+                <w:rFonts w:cs="Calibri"/>
+                <w:b/>
+                <w:sz w:val="24"/>
+                <w:szCs w:val="24"/>
+              </w:rPr>
+            </w:pPr>
+          </w:p>
+        </w:tc>
+        <w:tc>
+          <w:tcPr>
+            <w:tcW w:w="2231" w:type="dxa"/>
+            <w:tcBorders>
+              <w:top w:val="single" w:sz="4" w:space="0" w:color="D9D9D9" w:themeColor="background1" w:themeShade="D9"/>
+            </w:tcBorders>
+          </w:tcPr>
+          <w:p>
+            <w:pPr>
+              <w:contextualSpacing/>
+              <w:jc w:val="center"/>
+              <w:rPr>
+                <w:rFonts w:cs="Calibri"/>
+                <w:b/>
+                <w:sz w:val="24"/>
+                <w:szCs w:val="24"/>
+              </w:rPr>
+            </w:pPr>
+          </w:p>
+        </w:tc>
+        <w:tc>
+          <w:tcPr>
+            <w:tcW w:w="1660" w:type="dxa"/>
+          </w:tcPr>
+          <w:p>
+            <w:pPr>
+              <w:contextualSpacing/>
+              <w:rPr>
+                <w:rFonts w:cs="Calibri"/>
+                <w:sz w:val="24"/>
+                <w:szCs w:val="24"/>
+              </w:rPr>
+            </w:pPr>
+            <w:r>
+              <w:rPr>
+                <w:rFonts w:cs="Calibri"/>
+                <w:b/>
+                <w:color w:val="FF0000"/>
+                <w:sz w:val="24"/>
+                <w:szCs w:val="24"/>
+              </w:rPr>
+              <w:sym w:font="Wingdings" w:char="F075"/>
+            </w:r>
+            <w:r>
+              <w:rPr>
+                <w:rFonts w:cs="Calibri"/>
+                <w:b/>
+                <w:color w:val="FF0000"/>
+                <w:sz w:val="24"/>
+                <w:szCs w:val="24"/>
+              </w:rPr>
+              <w:t xml:space="preserve">   </w:t>
+            </w:r>
+            <w:r>
+              <w:rPr>
+                <w:rFonts w:cs="Calibri"/>
+                <w:sz w:val="24"/>
+                <w:szCs w:val="24"/>
+              </w:rPr>
+              <w:t>Scala</w:t>
+            </w:r>
+          </w:p>
+        </w:tc>
+        <w:tc>
+          <w:tcPr>
+            <w:tcW w:w="1771" w:type="dxa"/>
+          </w:tcPr>
+          <w:p>
+            <w:pPr>
+              <w:contextualSpacing/>
+              <w:rPr>
+                <w:rFonts w:cs="Calibri"/>
+                <w:sz w:val="24"/>
+                <w:szCs w:val="24"/>
+              </w:rPr>
+            </w:pPr>
+            <w:r>
+              <w:rPr>
+                <w:rFonts w:ascii="Wingdings" w:hAnsi="Wingdings" w:cs="Calibri"/>
+                <w:b/>
+                <w:color w:val="5B9BD5" w:themeColor="accent1"/>
+                <w:sz w:val="24"/>
+                <w:szCs w:val="24"/>
+              </w:rPr>
+              <w:sym w:font="Wingdings" w:char="F06E"/>
+            </w:r>
+            <w:r>
+              <w:rPr>
+                <w:rFonts w:ascii="Wingdings" w:hAnsi="Wingdings" w:cs="Calibri"/>
+                <w:b/>
+                <w:color w:val="5B9BD5" w:themeColor="accent1"/>
+                <w:sz w:val="24"/>
+                <w:szCs w:val="24"/>
+              </w:rPr>
+              <w:t></w:t>
+            </w:r>
+            <w:proofErr w:type="spellStart"/>
+            <w:r>
+              <w:rPr>
+                <w:rFonts w:cs="Calibri"/>
+                <w:sz w:val="24"/>
+                <w:szCs w:val="24"/>
+              </w:rPr>
+              <w:t>Scipy</w:t>
+            </w:r>
+            <w:proofErr w:type="spellEnd"/>
+            <w:r>
+              <w:rPr>
+                <w:rFonts w:cs="Calibri"/>
+                <w:sz w:val="24"/>
+                <w:szCs w:val="24"/>
+              </w:rPr>
+              <w:t xml:space="preserve"> </w:t>
+            </w:r>
+          </w:p>
+        </w:tc>
+        <w:tc>
+          <w:tcPr>
+            <w:tcW w:w="3330" w:type="dxa"/>
+          </w:tcPr>
+          <w:p>
+            <w:pPr>
+              <w:contextualSpacing/>
+              <w:rPr>
+                <w:rFonts w:cs="Calibri"/>
+                <w:sz w:val="24"/>
+                <w:szCs w:val="24"/>
+              </w:rPr>
+            </w:pPr>
+            <w:r>
+              <w:rPr>
+                <w:rFonts w:ascii="Wingdings" w:hAnsi="Wingdings" w:cs="Calibri"/>
+                <w:b/>
+                <w:color w:val="5B9BD5" w:themeColor="accent1"/>
+                <w:sz w:val="24"/>
+                <w:szCs w:val="24"/>
+              </w:rPr>
+              <w:sym w:font="Wingdings" w:char="F06E"/>
+            </w:r>
+            <w:r>
+              <w:rPr>
+                <w:rFonts w:ascii="Wingdings" w:hAnsi="Wingdings" w:cs="Calibri"/>
+                <w:b/>
+                <w:color w:val="5B9BD5" w:themeColor="accent1"/>
+                <w:sz w:val="24"/>
+                <w:szCs w:val="24"/>
+              </w:rPr>
+              <w:t></w:t>
+            </w:r>
+            <w:r>
+              <w:rPr>
+                <w:rFonts w:cs="Calibri"/>
+                <w:sz w:val="24"/>
+                <w:szCs w:val="24"/>
+              </w:rPr>
+              <w:t xml:space="preserve">KNN </w:t>
+            </w:r>
+          </w:p>
+        </w:tc>
+        <w:tc>
+          <w:tcPr>
+            <w:tcW w:w="1350" w:type="dxa"/>
+          </w:tcPr>
+          <w:p>
+            <w:pPr>
+              <w:contextualSpacing/>
+              <w:rPr>
+                <w:rFonts w:cs="Calibri"/>
+                <w:sz w:val="24"/>
+                <w:szCs w:val="24"/>
+              </w:rPr>
+            </w:pPr>
+            <w:r>
+              <w:rPr>
+                <w:rFonts w:cs="Calibri"/>
+                <w:b/>
+                <w:sz w:val="24"/>
+                <w:szCs w:val="24"/>
+              </w:rPr>
+              <w:sym w:font="Wingdings" w:char="F0A2"/>
+            </w:r>
+            <w:r>
+              <w:rPr>
+                <w:rFonts w:cs="Calibri"/>
+                <w:b/>
+                <w:sz w:val="24"/>
+                <w:szCs w:val="24"/>
+              </w:rPr>
+              <w:t xml:space="preserve"> </w:t>
+            </w:r>
+            <w:r>
+              <w:rPr>
+                <w:rFonts w:cs="Calibri"/>
+                <w:sz w:val="24"/>
+                <w:szCs w:val="24"/>
+              </w:rPr>
+              <w:t>Tableau</w:t>
+            </w:r>
+          </w:p>
+        </w:tc>
+      </w:tr>
+      <w:tr>
+        <w:tc>
+          <w:tcPr>
+            <w:tcW w:w="453" w:type="dxa"/>
+          </w:tcPr>
+          <w:p>
+            <w:pPr>
+              <w:contextualSpacing/>
+              <w:jc w:val="center"/>
+              <w:rPr>
+                <w:rFonts w:cs="Calibri"/>
+                <w:b/>
+                <w:sz w:val="24"/>
+                <w:szCs w:val="24"/>
+              </w:rPr>
+            </w:pPr>
+          </w:p>
+        </w:tc>
+        <w:tc>
+          <w:tcPr>
+            <w:tcW w:w="2231" w:type="dxa"/>
+          </w:tcPr>
+          <w:p>
+            <w:pPr>
+              <w:contextualSpacing/>
+              <w:jc w:val="center"/>
+              <w:rPr>
+                <w:rFonts w:cs="Calibri"/>
+                <w:b/>
+                <w:sz w:val="24"/>
+                <w:szCs w:val="24"/>
+              </w:rPr>
+            </w:pPr>
+          </w:p>
+        </w:tc>
+        <w:tc>
+          <w:tcPr>
+            <w:tcW w:w="1660" w:type="dxa"/>
+          </w:tcPr>
+          <w:p>
+            <w:pPr>
+              <w:contextualSpacing/>
+              <w:rPr>
+                <w:rFonts w:cs="Calibri"/>
+                <w:sz w:val="24"/>
+                <w:szCs w:val="24"/>
+              </w:rPr>
+            </w:pPr>
+            <w:r>
+              <w:rPr>
+                <w:rFonts w:cs="Calibri"/>
+                <w:b/>
+                <w:color w:val="FF0000"/>
+                <w:sz w:val="24"/>
+                <w:szCs w:val="24"/>
+              </w:rPr>
+              <w:sym w:font="Wingdings" w:char="F075"/>
+            </w:r>
+            <w:r>
+              <w:rPr>
+                <w:rFonts w:cs="Calibri"/>
+                <w:b/>
+                <w:color w:val="FF0000"/>
+                <w:sz w:val="24"/>
+                <w:szCs w:val="24"/>
+              </w:rPr>
+              <w:t xml:space="preserve">   </w:t>
+            </w:r>
+            <w:r>
+              <w:rPr>
+                <w:rFonts w:cs="Calibri"/>
+                <w:sz w:val="24"/>
+                <w:szCs w:val="24"/>
+              </w:rPr>
+              <w:t>C++</w:t>
+            </w:r>
+          </w:p>
+        </w:tc>
+        <w:tc>
+          <w:tcPr>
+            <w:tcW w:w="1771" w:type="dxa"/>
+          </w:tcPr>
+          <w:p>
+            <w:pPr>
+              <w:contextualSpacing/>
+              <w:rPr>
+                <w:rFonts w:cs="Calibri"/>
+                <w:sz w:val="24"/>
+                <w:szCs w:val="24"/>
+              </w:rPr>
+            </w:pPr>
+            <w:r>
+              <w:rPr>
+                <w:rFonts w:cs="Calibri"/>
+                <w:b/>
+                <w:color w:val="FF0000"/>
+                <w:sz w:val="24"/>
+                <w:szCs w:val="24"/>
+              </w:rPr>
+              <w:sym w:font="Wingdings" w:char="F075"/>
+            </w:r>
+            <w:r>
+              <w:rPr>
+                <w:rFonts w:cs="Calibri"/>
+                <w:b/>
+                <w:color w:val="FF0000"/>
+                <w:sz w:val="24"/>
+                <w:szCs w:val="24"/>
+              </w:rPr>
+              <w:t xml:space="preserve">   </w:t>
+            </w:r>
+            <w:proofErr w:type="spellStart"/>
+            <w:r>
+              <w:rPr>
+                <w:rFonts w:cs="Calibri"/>
+                <w:sz w:val="24"/>
+                <w:szCs w:val="24"/>
+              </w:rPr>
+              <w:t>Keras</w:t>
+            </w:r>
+            <w:proofErr w:type="spellEnd"/>
+            <w:r>
+              <w:rPr>
+                <w:rFonts w:cs="Calibri"/>
+                <w:sz w:val="24"/>
+                <w:szCs w:val="24"/>
+              </w:rPr>
+              <w:t xml:space="preserve"> </w:t>
+            </w:r>
+          </w:p>
+        </w:tc>
+        <w:tc>
+          <w:tcPr>
+            <w:tcW w:w="3330" w:type="dxa"/>
+          </w:tcPr>
+          <w:p>
+            <w:pPr>
+              <w:contextualSpacing/>
+              <w:rPr>
+                <w:rFonts w:cs="Calibri"/>
+                <w:sz w:val="24"/>
+                <w:szCs w:val="24"/>
+              </w:rPr>
+            </w:pPr>
+            <w:r>
+              <w:rPr>
+                <w:rFonts w:cs="Calibri"/>
+                <w:b/>
+                <w:color w:val="FF0000"/>
+                <w:sz w:val="24"/>
+                <w:szCs w:val="24"/>
+              </w:rPr>
+              <w:sym w:font="Wingdings" w:char="F075"/>
+            </w:r>
+            <w:r>
+              <w:rPr>
+                <w:rFonts w:cs="Calibri"/>
+                <w:b/>
+                <w:color w:val="FF0000"/>
+                <w:sz w:val="24"/>
+                <w:szCs w:val="24"/>
+              </w:rPr>
+              <w:t xml:space="preserve">   </w:t>
+            </w:r>
+            <w:r>
+              <w:rPr>
+                <w:rFonts w:cs="Calibri"/>
+                <w:color w:val="000000" w:themeColor="text1"/>
+                <w:sz w:val="24"/>
+                <w:szCs w:val="24"/>
+              </w:rPr>
+              <w:t>SVM</w:t>
+            </w:r>
+          </w:p>
+        </w:tc>
+        <w:tc>
+          <w:tcPr>
+            <w:tcW w:w="1350" w:type="dxa"/>
+          </w:tcPr>
+          <w:p>
+            <w:pPr>
+              <w:contextualSpacing/>
+              <w:rPr>
+                <w:rFonts w:cs="Calibri"/>
+                <w:sz w:val="24"/>
+                <w:szCs w:val="24"/>
+              </w:rPr>
+            </w:pPr>
+          </w:p>
+        </w:tc>
+      </w:tr>
+      <w:tr>
+        <w:tc>
+          <w:tcPr>
+            <w:tcW w:w="453" w:type="dxa"/>
+          </w:tcPr>
+          <w:p>
+            <w:pPr>
+              <w:contextualSpacing/>
+              <w:jc w:val="center"/>
+              <w:rPr>
+                <w:rFonts w:cs="Calibri"/>
+                <w:b/>
+                <w:sz w:val="24"/>
+                <w:szCs w:val="24"/>
+              </w:rPr>
+            </w:pPr>
+          </w:p>
+        </w:tc>
+        <w:tc>
+          <w:tcPr>
+            <w:tcW w:w="2231" w:type="dxa"/>
+          </w:tcPr>
+          <w:p>
+            <w:pPr>
+              <w:contextualSpacing/>
+              <w:jc w:val="center"/>
+              <w:rPr>
+                <w:rFonts w:cs="Calibri"/>
+                <w:b/>
+                <w:sz w:val="24"/>
+                <w:szCs w:val="24"/>
+              </w:rPr>
+            </w:pPr>
+          </w:p>
+        </w:tc>
+        <w:tc>
+          <w:tcPr>
+            <w:tcW w:w="1660" w:type="dxa"/>
+          </w:tcPr>
+          <w:p>
+            <w:pPr>
+              <w:contextualSpacing/>
+              <w:rPr>
+                <w:rFonts w:cs="Calibri"/>
+                <w:sz w:val="24"/>
+                <w:szCs w:val="24"/>
+              </w:rPr>
+            </w:pPr>
+            <w:r>
+              <w:rPr>
+                <w:rFonts w:cs="Calibri"/>
+                <w:b/>
+                <w:color w:val="FF0000"/>
+                <w:sz w:val="24"/>
+                <w:szCs w:val="24"/>
+              </w:rPr>
+              <w:sym w:font="Wingdings" w:char="F075"/>
+            </w:r>
+            <w:r>
+              <w:rPr>
+                <w:rFonts w:cs="Calibri"/>
+                <w:b/>
+                <w:color w:val="FF0000"/>
+                <w:sz w:val="24"/>
+                <w:szCs w:val="24"/>
+              </w:rPr>
+              <w:t xml:space="preserve">   </w:t>
+            </w:r>
+            <w:r>
+              <w:rPr>
+                <w:rFonts w:cs="Calibri"/>
+                <w:sz w:val="24"/>
+                <w:szCs w:val="24"/>
+              </w:rPr>
+              <w:t xml:space="preserve">HTML/CSS </w:t>
+            </w:r>
+          </w:p>
+        </w:tc>
+        <w:tc>
+          <w:tcPr>
+            <w:tcW w:w="1771" w:type="dxa"/>
+          </w:tcPr>
+          <w:p>
+            <w:pPr>
+              <w:contextualSpacing/>
+              <w:rPr>
+                <w:rFonts w:cs="Calibri"/>
+                <w:sz w:val="24"/>
+                <w:szCs w:val="24"/>
+              </w:rPr>
+            </w:pPr>
+            <w:r>
+              <w:rPr>
+                <w:rFonts w:cs="Calibri"/>
+                <w:b/>
+                <w:color w:val="FF0000"/>
+                <w:sz w:val="24"/>
+                <w:szCs w:val="24"/>
+              </w:rPr>
+              <w:sym w:font="Wingdings" w:char="F075"/>
+            </w:r>
+            <w:r>
+              <w:rPr>
+                <w:rFonts w:cs="Calibri"/>
+                <w:b/>
+                <w:color w:val="FF0000"/>
+                <w:sz w:val="24"/>
+                <w:szCs w:val="24"/>
+              </w:rPr>
+              <w:t xml:space="preserve">   </w:t>
+            </w:r>
+            <w:proofErr w:type="spellStart"/>
+            <w:r>
+              <w:rPr>
+                <w:rFonts w:cs="Calibri"/>
+                <w:sz w:val="24"/>
+                <w:szCs w:val="24"/>
+              </w:rPr>
+              <w:t>TensorFlow</w:t>
+            </w:r>
+            <w:proofErr w:type="spellEnd"/>
+            <w:r>
+              <w:rPr>
+                <w:rFonts w:cs="Calibri"/>
+                <w:sz w:val="24"/>
+                <w:szCs w:val="24"/>
+              </w:rPr>
+              <w:t xml:space="preserve"> </w:t>
+            </w:r>
+          </w:p>
+        </w:tc>
+        <w:tc>
+          <w:tcPr>
+            <w:tcW w:w="3330" w:type="dxa"/>
+          </w:tcPr>
+          <w:p>
+            <w:pPr>
+              <w:contextualSpacing/>
+              <w:rPr>
+                <w:rFonts w:cs="Calibri"/>
+                <w:sz w:val="24"/>
+                <w:szCs w:val="24"/>
+              </w:rPr>
+            </w:pPr>
+            <w:r>
+              <w:rPr>
+                <w:rFonts w:cs="Calibri"/>
+                <w:b/>
+                <w:color w:val="FF0000"/>
+                <w:sz w:val="24"/>
+                <w:szCs w:val="24"/>
+              </w:rPr>
+              <w:sym w:font="Wingdings" w:char="F075"/>
+            </w:r>
+            <w:r>
+              <w:rPr>
+                <w:rFonts w:cs="Calibri"/>
+                <w:b/>
+                <w:color w:val="FF0000"/>
+                <w:sz w:val="24"/>
+                <w:szCs w:val="24"/>
+              </w:rPr>
+              <w:t xml:space="preserve">   </w:t>
+            </w:r>
+            <w:r>
+              <w:rPr>
+                <w:rFonts w:cs="Calibri"/>
+                <w:sz w:val="24"/>
+                <w:szCs w:val="24"/>
+              </w:rPr>
+              <w:t xml:space="preserve">Neural Networks </w:t>
+            </w:r>
+          </w:p>
+        </w:tc>
+        <w:tc>
+          <w:tcPr>
+            <w:tcW w:w="1350" w:type="dxa"/>
+          </w:tcPr>
+          <w:p>
+            <w:pPr>
+              <w:contextualSpacing/>
+              <w:rPr>
+                <w:rFonts w:cs="Calibri"/>
+                <w:sz w:val="24"/>
+                <w:szCs w:val="24"/>
+              </w:rPr>
+            </w:pPr>
+          </w:p>
+        </w:tc>
+      </w:tr>
+      <w:tr>
+        <w:tc>
+          <w:tcPr>
+            <w:tcW w:w="453" w:type="dxa"/>
+          </w:tcPr>
+          <w:p>
+            <w:pPr>
+              <w:contextualSpacing/>
+              <w:jc w:val="center"/>
+              <w:rPr>
+                <w:rFonts w:cs="Calibri"/>
+                <w:b/>
+                <w:sz w:val="24"/>
+                <w:szCs w:val="24"/>
+              </w:rPr>
+            </w:pPr>
+          </w:p>
+        </w:tc>
+        <w:tc>
+          <w:tcPr>
+            <w:tcW w:w="2231" w:type="dxa"/>
+          </w:tcPr>
+          <w:p>
+            <w:pPr>
+              <w:contextualSpacing/>
+              <w:jc w:val="center"/>
+              <w:rPr>
+                <w:rFonts w:cs="Calibri"/>
+                <w:b/>
+                <w:sz w:val="24"/>
+                <w:szCs w:val="24"/>
+              </w:rPr>
+            </w:pPr>
+          </w:p>
+        </w:tc>
+        <w:tc>
+          <w:tcPr>
+            <w:tcW w:w="1660" w:type="dxa"/>
+          </w:tcPr>
+          <w:p>
+            <w:pPr>
+              <w:contextualSpacing/>
+              <w:rPr>
+                <w:rFonts w:cs="Calibri"/>
+                <w:sz w:val="24"/>
+                <w:szCs w:val="24"/>
+              </w:rPr>
+            </w:pPr>
+            <w:r>
+              <w:rPr>
+                <w:rFonts w:cs="Calibri"/>
+                <w:b/>
+                <w:sz w:val="24"/>
+                <w:szCs w:val="24"/>
+              </w:rPr>
+              <w:sym w:font="Wingdings" w:char="F0A2"/>
+            </w:r>
+            <w:r>
+              <w:rPr>
+                <w:rFonts w:cs="Calibri"/>
+                <w:b/>
+                <w:sz w:val="24"/>
+                <w:szCs w:val="24"/>
+              </w:rPr>
+              <w:t xml:space="preserve">   </w:t>
+            </w:r>
+            <w:r>
+              <w:rPr>
+                <w:rFonts w:cs="Calibri"/>
+                <w:sz w:val="24"/>
+                <w:szCs w:val="24"/>
+              </w:rPr>
+              <w:t xml:space="preserve">Java </w:t>
+            </w:r>
+          </w:p>
+        </w:tc>
+        <w:tc>
+          <w:tcPr>
+            <w:tcW w:w="1771" w:type="dxa"/>
+          </w:tcPr>
+          <w:p>
+            <w:pPr>
+              <w:contextualSpacing/>
+              <w:rPr>
+                <w:rFonts w:cs="Calibri"/>
+                <w:sz w:val="24"/>
+                <w:szCs w:val="24"/>
+              </w:rPr>
+            </w:pPr>
+          </w:p>
+        </w:tc>
+        <w:tc>
+          <w:tcPr>
+            <w:tcW w:w="3330" w:type="dxa"/>
+          </w:tcPr>
+          <w:p>
+            <w:pPr>
+              <w:contextualSpacing/>
+              <w:rPr>
+                <w:rFonts w:cs="Calibri"/>
+                <w:sz w:val="24"/>
+                <w:szCs w:val="24"/>
+              </w:rPr>
+            </w:pPr>
+            <w:r>
+              <w:rPr>
+                <w:rFonts w:cs="Calibri"/>
+                <w:b/>
+                <w:color w:val="FF0000"/>
+                <w:sz w:val="24"/>
+                <w:szCs w:val="24"/>
+              </w:rPr>
+              <w:sym w:font="Wingdings" w:char="F075"/>
+            </w:r>
+            <w:r>
+              <w:rPr>
+                <w:rFonts w:cs="Calibri"/>
+                <w:b/>
+                <w:color w:val="FF0000"/>
+                <w:sz w:val="24"/>
+                <w:szCs w:val="24"/>
+              </w:rPr>
+              <w:t xml:space="preserve">   </w:t>
+            </w:r>
+            <w:r>
+              <w:rPr>
+                <w:rFonts w:cs="Calibri"/>
+                <w:sz w:val="24"/>
+                <w:szCs w:val="24"/>
+              </w:rPr>
+              <w:t>K-Means/DBSCAN</w:t>
+            </w:r>
+          </w:p>
+        </w:tc>
+        <w:tc>
+          <w:tcPr>
+            <w:tcW w:w="1350" w:type="dxa"/>
+          </w:tcPr>
+          <w:p>
+            <w:pPr>
+              <w:contextualSpacing/>
+              <w:rPr>
+                <w:rFonts w:cs="Calibri"/>
+                <w:sz w:val="24"/>
+                <w:szCs w:val="24"/>
+              </w:rPr>
+            </w:pPr>
+          </w:p>
+        </w:tc>
+      </w:tr>
+      <w:tr>
+        <w:tc>
+          <w:tcPr>
+            <w:tcW w:w="453" w:type="dxa"/>
+          </w:tcPr>
+          <w:p>
+            <w:pPr>
+              <w:contextualSpacing/>
+              <w:jc w:val="center"/>
+              <w:rPr>
+                <w:rFonts w:cs="Calibri"/>
+                <w:b/>
+                <w:sz w:val="24"/>
+                <w:szCs w:val="24"/>
+              </w:rPr>
+            </w:pPr>
+          </w:p>
+        </w:tc>
+        <w:tc>
+          <w:tcPr>
+            <w:tcW w:w="2231" w:type="dxa"/>
+          </w:tcPr>
+          <w:p>
+            <w:pPr>
+              <w:contextualSpacing/>
+              <w:jc w:val="center"/>
+              <w:rPr>
+                <w:rFonts w:cs="Calibri"/>
+                <w:b/>
+                <w:sz w:val="24"/>
+                <w:szCs w:val="24"/>
+              </w:rPr>
+            </w:pPr>
+          </w:p>
+        </w:tc>
+        <w:tc>
+          <w:tcPr>
+            <w:tcW w:w="1660" w:type="dxa"/>
+          </w:tcPr>
+          <w:p>
+            <w:pPr>
+              <w:contextualSpacing/>
+              <w:rPr>
+                <w:rFonts w:cs="Calibri"/>
+                <w:sz w:val="24"/>
+                <w:szCs w:val="24"/>
+              </w:rPr>
+            </w:pPr>
+            <w:r>
+              <w:rPr>
+                <w:rFonts w:cs="Calibri"/>
+                <w:b/>
+                <w:sz w:val="24"/>
+                <w:szCs w:val="24"/>
+              </w:rPr>
+              <w:sym w:font="Wingdings" w:char="F0A2"/>
+            </w:r>
+            <w:r>
+              <w:rPr>
+                <w:rFonts w:cs="Calibri"/>
+                <w:b/>
+                <w:sz w:val="24"/>
+                <w:szCs w:val="24"/>
+              </w:rPr>
+              <w:t xml:space="preserve">   </w:t>
+            </w:r>
+            <w:r>
+              <w:rPr>
+                <w:rFonts w:cs="Calibri"/>
+                <w:sz w:val="24"/>
+                <w:szCs w:val="24"/>
+              </w:rPr>
+              <w:t xml:space="preserve">Ruby </w:t>
+            </w:r>
+          </w:p>
+        </w:tc>
+        <w:tc>
+          <w:tcPr>
+            <w:tcW w:w="1771" w:type="dxa"/>
+          </w:tcPr>
+          <w:p>
+            <w:pPr>
+              <w:contextualSpacing/>
+              <w:rPr>
+                <w:rFonts w:cs="Calibri"/>
+                <w:sz w:val="24"/>
+                <w:szCs w:val="24"/>
+              </w:rPr>
+            </w:pPr>
+          </w:p>
+        </w:tc>
+        <w:tc>
+          <w:tcPr>
+            <w:tcW w:w="3330" w:type="dxa"/>
+          </w:tcPr>
+          <w:p>
+            <w:pPr>
+              <w:contextualSpacing/>
+              <w:rPr>
+                <w:rFonts w:cs="Calibri"/>
+                <w:sz w:val="24"/>
+                <w:szCs w:val="24"/>
+              </w:rPr>
+            </w:pPr>
+          </w:p>
+        </w:tc>
+        <w:tc>
+          <w:tcPr>
+            <w:tcW w:w="1350" w:type="dxa"/>
+          </w:tcPr>
+          <w:p>
+            <w:pPr>
+              <w:contextualSpacing/>
+              <w:rPr>
+                <w:rFonts w:cs="Calibri"/>
+                <w:sz w:val="24"/>
+                <w:szCs w:val="24"/>
+              </w:rPr>
+            </w:pPr>
+          </w:p>
+        </w:tc>
+      </w:tr>
+    </w:tbl>
+    <w:p>
+      <w:pPr>
+        <w:pBdr>
+          <w:bottom w:val="single" w:sz="4" w:space="1" w:color="auto"/>
+        </w:pBdr>
+        <w:contextualSpacing/>
+        <w:rPr>
+          <w:rFonts w:cs="Calibri"/>
+          <w:b/>
+          <w:sz w:val="24"/>
+          <w:szCs w:val="24"/>
+        </w:rPr>
+      </w:pPr>
+      <w:r>
+        <w:rPr>
+          <w:rFonts w:cs="Calibri"/>
+          <w:b/>
+          <w:sz w:val="24"/>
+          <w:szCs w:val="24"/>
+        </w:rPr>
+        <w:t>ADDITIONAL</w:t>
+      </w:r>
+      <w:r>
+        <w:rPr>
+          <w:rFonts w:cs="Calibri"/>
+          <w:b/>
+          <w:sz w:val="24"/>
+          <w:szCs w:val="24"/>
+        </w:rPr>
+        <w:t xml:space="preserve"> SKILLS</w:t>
+      </w:r>
+    </w:p>
+    <w:p>
+      <w:pPr>
+        <w:contextualSpacing/>
+        <w:rPr>
+          <w:rFonts w:cs="Calibri"/>
+          <w:b/>
+          <w:sz w:val="2"/>
+          <w:szCs w:val="36"/>
+        </w:rPr>
+      </w:pPr>
+    </w:p>
+    <w:p>
+      <w:pPr>
+        <w:contextualSpacing/>
+      </w:pPr>
+      <w:r>
+        <w:rPr>
+          <w:b/>
+          <w:bCs/>
+        </w:rPr>
+        <w:t>Oral Presentations:</w:t>
+      </w:r>
+      <w:r>
+        <w:t xml:space="preserve"> Gave 9 research presentations to members of the UT astronomy department and at astronomy conferences.</w:t>
+      </w:r>
+    </w:p>
+    <w:p>
+      <w:pPr>
+        <w:contextualSpacing/>
+      </w:pPr>
+      <w:r>
+        <w:rPr>
+          <w:b/>
+          <w:bCs/>
+        </w:rPr>
+        <w:t>Writing:</w:t>
+      </w:r>
+      <w:r>
+        <w:t xml:space="preserve"> Wrote 3 successful proposals to receive observing time on the 2.7-m HJS Telescope at McDonald Observatory and the LCOGT network of telescopes.</w:t>
+      </w:r>
+    </w:p>
+    <w:p>
+      <w:pPr>
+        <w:spacing w:line="240" w:lineRule="auto"/>
+        <w:contextualSpacing/>
+        <w:rPr>
+          <w:rFonts w:cs="Calibri"/>
+          <w:sz w:val="10"/>
+          <w:szCs w:val="24"/>
+        </w:rPr>
+      </w:pPr>
+    </w:p>
     <w:p>
       <w:pPr>
         <w:pBdr>
@@ -23,14 +2249,20 @@
           <w:sz w:val="24"/>
           <w:szCs w:val="24"/>
         </w:rPr>
-        <w:t>EDUCATION</w:t>
+        <w:t>EXPERIENCE</w:t>
+      </w:r>
+      <w:r>
+        <w:rPr>
+          <w:rFonts w:cs="Calibri"/>
+          <w:b/>
+          <w:sz w:val="24"/>
+          <w:szCs w:val="24"/>
+        </w:rPr>
+        <w:t xml:space="preserve"> </w:t>
       </w:r>
     </w:p>
     <w:p>
       <w:pPr>
-        <w:tabs>
-          <w:tab w:val="left" w:pos="6976"/>
-        </w:tabs>
         <w:spacing w:line="240" w:lineRule="auto"/>
         <w:contextualSpacing/>
         <w:rPr>
@@ -40,268 +2272,277 @@
           <w:szCs w:val="10"/>
         </w:rPr>
       </w:pPr>
-      <w:r>
-        <w:rPr>
-          <w:rFonts w:cs="Calibri"/>
-          <w:b/>
-          <w:sz w:val="2"/>
-          <w:szCs w:val="10"/>
-        </w:rPr>
-        <w:tab/>
+    </w:p>
+    <w:tbl>
+      <w:tblPr>
+        <w:tblStyle w:val="TableGrid"/>
+        <w:tblpPr w:leftFromText="180" w:rightFromText="180" w:vertAnchor="text" w:horzAnchor="margin" w:tblpY="-6"/>
+        <w:tblW w:w="0" w:type="auto"/>
+        <w:tblBorders>
+          <w:top w:val="none" w:sz="0" w:space="0" w:color="auto"/>
+          <w:left w:val="none" w:sz="0" w:space="0" w:color="auto"/>
+          <w:bottom w:val="none" w:sz="0" w:space="0" w:color="auto"/>
+          <w:right w:val="none" w:sz="0" w:space="0" w:color="auto"/>
+          <w:insideH w:val="none" w:sz="0" w:space="0" w:color="auto"/>
+          <w:insideV w:val="none" w:sz="0" w:space="0" w:color="auto"/>
+        </w:tblBorders>
+        <w:tblLook w:val="04A0" w:firstRow="1" w:lastRow="0" w:firstColumn="1" w:lastColumn="0" w:noHBand="0" w:noVBand="1"/>
+      </w:tblPr>
+      <w:tblGrid>
+        <w:gridCol w:w="3596"/>
+        <w:gridCol w:w="3597"/>
+        <w:gridCol w:w="3597"/>
+      </w:tblGrid>
+      <w:tr>
+        <w:trPr>
+          <w:trHeight w:val="270"/>
+        </w:trPr>
+        <w:tc>
+          <w:tcPr>
+            <w:tcW w:w="3596" w:type="dxa"/>
+            <w:tcMar>
+              <w:left w:w="0" w:type="dxa"/>
+              <w:right w:w="0" w:type="dxa"/>
+            </w:tcMar>
+          </w:tcPr>
+          <w:p>
+            <w:pPr>
+              <w:spacing w:line="240" w:lineRule="auto"/>
+              <w:contextualSpacing/>
+              <w:rPr>
+                <w:rFonts w:cs="Calibri"/>
+              </w:rPr>
+            </w:pPr>
+            <w:r>
+              <w:rPr>
+                <w:rFonts w:cs="Calibri"/>
+                <w:b/>
+              </w:rPr>
+              <w:t>General Assembly</w:t>
+            </w:r>
+            <w:r>
+              <w:rPr>
+                <w:rFonts w:cs="Calibri"/>
+              </w:rPr>
+              <w:t>, Austin, TX</w:t>
+            </w:r>
+          </w:p>
+          <w:p>
+            <w:pPr>
+              <w:spacing w:line="240" w:lineRule="auto"/>
+              <w:contextualSpacing/>
+              <w:rPr>
+                <w:rFonts w:cs="Calibri"/>
+              </w:rPr>
+            </w:pPr>
+            <w:r>
+              <w:rPr>
+                <w:rFonts w:cs="Calibri"/>
+                <w:i/>
+              </w:rPr>
+              <w:t>Data Science Fellow</w:t>
+            </w:r>
+          </w:p>
+        </w:tc>
+        <w:tc>
+          <w:tcPr>
+            <w:tcW w:w="3597" w:type="dxa"/>
+            <w:tcBorders>
+              <w:left w:val="nil"/>
+            </w:tcBorders>
+          </w:tcPr>
+          <w:p>
+            <w:pPr>
+              <w:spacing w:line="240" w:lineRule="auto"/>
+              <w:contextualSpacing/>
+              <w:rPr>
+                <w:rFonts w:cs="Calibri"/>
+              </w:rPr>
+            </w:pPr>
+          </w:p>
+        </w:tc>
+        <w:tc>
+          <w:tcPr>
+            <w:tcW w:w="3597" w:type="dxa"/>
+            <w:tcMar>
+              <w:left w:w="115" w:type="dxa"/>
+              <w:right w:w="0" w:type="dxa"/>
+            </w:tcMar>
+          </w:tcPr>
+          <w:p>
+            <w:pPr>
+              <w:spacing w:line="240" w:lineRule="auto"/>
+              <w:contextualSpacing/>
+              <w:jc w:val="right"/>
+              <w:rPr>
+                <w:rFonts w:cs="Calibri"/>
+              </w:rPr>
+            </w:pPr>
+            <w:r>
+              <w:rPr>
+                <w:rFonts w:cs="Calibri"/>
+              </w:rPr>
+              <w:t>September 2017 – December 2017</w:t>
+            </w:r>
+          </w:p>
+          <w:p>
+            <w:pPr>
+              <w:spacing w:line="240" w:lineRule="auto"/>
+              <w:contextualSpacing/>
+              <w:rPr>
+                <w:rFonts w:cs="Calibri"/>
+              </w:rPr>
+            </w:pPr>
+          </w:p>
+        </w:tc>
+      </w:tr>
+    </w:tbl>
+    <w:p>
+      <w:pPr>
+        <w:pStyle w:val="ListParagraph"/>
+        <w:numPr>
+          <w:ilvl w:val="0"/>
+          <w:numId w:val="31"/>
+        </w:numPr>
+        <w:spacing w:line="240" w:lineRule="auto"/>
+        <w:rPr>
+          <w:rFonts w:cs="Calibri"/>
+        </w:rPr>
+      </w:pPr>
+      <w:r>
+        <w:rPr>
+          <w:rFonts w:cs="Calibri"/>
+        </w:rPr>
+        <w:t xml:space="preserve">Participated in a full-time immersive Data Science course, completing in-class projects, Kaggle competitions, and personal projects focused on real-world applications of data science principles and best practices. </w:t>
       </w:r>
     </w:p>
     <w:p>
       <w:pPr>
+        <w:pStyle w:val="ListParagraph"/>
+        <w:numPr>
+          <w:ilvl w:val="0"/>
+          <w:numId w:val="31"/>
+        </w:numPr>
         <w:spacing w:line="240" w:lineRule="auto"/>
-        <w:contextualSpacing/>
-        <w:rPr>
-          <w:rFonts w:cs="Calibri"/>
-        </w:rPr>
-      </w:pPr>
-      <w:r>
-        <w:rPr>
-          <w:rFonts w:cs="Calibri"/>
-          <w:b/>
-        </w:rPr>
-        <w:t xml:space="preserve">The </w:t>
-      </w:r>
-      <w:r>
-        <w:rPr>
-          <w:rFonts w:cs="Calibri"/>
-          <w:b/>
-        </w:rPr>
-        <w:t>University of Texas at Austin</w:t>
-      </w:r>
-      <w:r>
-        <w:rPr>
-          <w:rFonts w:cs="Calibri"/>
-        </w:rPr>
-        <w:t>, Austin, TX</w:t>
-      </w:r>
-      <w:r>
-        <w:rPr>
-          <w:rFonts w:cs="Calibri"/>
-          <w:i/>
-        </w:rPr>
-        <w:t xml:space="preserve">      </w:t>
-      </w:r>
-      <w:r>
-        <w:rPr>
-          <w:rFonts w:cs="Calibri"/>
-          <w:i/>
-        </w:rPr>
-        <w:tab/>
-      </w:r>
-      <w:r>
-        <w:rPr>
-          <w:rFonts w:cs="Calibri"/>
-          <w:i/>
-        </w:rPr>
-        <w:tab/>
-      </w:r>
-      <w:r>
-        <w:rPr>
-          <w:rFonts w:cs="Calibri"/>
-          <w:i/>
-        </w:rPr>
-        <w:tab/>
-        <w:t xml:space="preserve">       </w:t>
-      </w:r>
-      <w:r>
-        <w:rPr>
-          <w:rFonts w:cs="Calibri"/>
-          <w:i/>
-        </w:rPr>
-        <w:t xml:space="preserve">  </w:t>
-      </w:r>
-      <w:r>
-        <w:rPr>
-          <w:rFonts w:cs="Calibri"/>
-        </w:rPr>
-        <w:t xml:space="preserve">                                                 August 2011 - May2016</w:t>
+        <w:rPr>
+          <w:rFonts w:cs="Calibri"/>
+        </w:rPr>
+      </w:pPr>
+      <w:r>
+        <w:rPr>
+          <w:rFonts w:cs="Calibri"/>
+        </w:rPr>
+        <w:t>Acquired, c</w:t>
+      </w:r>
+      <w:r>
+        <w:rPr>
+          <w:rFonts w:cs="Calibri"/>
+        </w:rPr>
+        <w:t>leaned, and explored large data</w:t>
+      </w:r>
+      <w:r>
+        <w:rPr>
+          <w:rFonts w:cs="Calibri"/>
+        </w:rPr>
+        <w:t>sets using Python</w:t>
+      </w:r>
+      <w:r>
+        <w:rPr>
+          <w:rFonts w:cs="Calibri"/>
+        </w:rPr>
+        <w:t xml:space="preserve"> and SQL in order to present findings to both technical and non-technical audiences.</w:t>
       </w:r>
     </w:p>
     <w:p>
       <w:pPr>
+        <w:pStyle w:val="ListParagraph"/>
+        <w:numPr>
+          <w:ilvl w:val="0"/>
+          <w:numId w:val="31"/>
+        </w:numPr>
         <w:spacing w:line="240" w:lineRule="auto"/>
-        <w:contextualSpacing/>
-        <w:rPr>
-          <w:rFonts w:cs="Calibri"/>
-        </w:rPr>
-      </w:pPr>
-      <w:r>
-        <w:rPr>
-          <w:rFonts w:cs="Calibri"/>
-        </w:rPr>
-        <w:t>5 years of graduate training</w:t>
+        <w:rPr>
+          <w:rFonts w:cs="Calibri"/>
+        </w:rPr>
+      </w:pPr>
+      <w:r>
+        <w:rPr>
+          <w:rFonts w:cs="Calibri"/>
+        </w:rPr>
+        <w:t>Developed a portfolio of individually and collaboratively focused projects, including</w:t>
+      </w:r>
+      <w:r>
+        <w:rPr>
+          <w:rFonts w:cs="Calibri"/>
+        </w:rPr>
+        <w:t>:</w:t>
       </w:r>
     </w:p>
     <w:p>
       <w:pPr>
+        <w:pStyle w:val="ListParagraph"/>
+        <w:numPr>
+          <w:ilvl w:val="1"/>
+          <w:numId w:val="31"/>
+        </w:numPr>
         <w:spacing w:line="240" w:lineRule="auto"/>
-        <w:contextualSpacing/>
-        <w:rPr>
-          <w:rFonts w:cs="Calibri"/>
-        </w:rPr>
-      </w:pPr>
+        <w:rPr>
+          <w:rFonts w:cs="Calibri"/>
+        </w:rPr>
+      </w:pPr>
+      <w:r>
+        <w:rPr>
+          <w:rFonts w:cs="Calibri"/>
+        </w:rPr>
+        <w:t xml:space="preserve"> Titanic Kaggle dataset, </w:t>
+      </w:r>
+      <w:r>
+        <w:rPr>
+          <w:rFonts w:cs="Calibri"/>
+        </w:rPr>
+        <w:t>Boston</w:t>
+      </w:r>
+      <w:r>
+        <w:rPr>
+          <w:rFonts w:cs="Calibri"/>
+        </w:rPr>
+        <w:t xml:space="preserve"> housing, </w:t>
+      </w:r>
+      <w:r>
+        <w:rPr>
+          <w:rFonts w:cs="Calibri"/>
+        </w:rPr>
+        <w:t>Spam detection, API/web scraping, Wisconsin breast cancer</w:t>
+      </w:r>
+      <w:r>
+        <w:rPr>
+          <w:rFonts w:cs="Calibri"/>
+        </w:rPr>
+        <w:t xml:space="preserve"> data set</w:t>
+      </w:r>
+      <w:r>
+        <w:rPr>
+          <w:rFonts w:cs="Calibri"/>
+        </w:rPr>
+        <w:t xml:space="preserve">, </w:t>
+      </w:r>
+      <w:r>
+        <w:rPr>
+          <w:rFonts w:cs="Calibri"/>
+        </w:rPr>
+        <w:t>Ames housing, Board Game Geek game data, March Madness tournament</w:t>
+      </w:r>
+      <w:bookmarkStart w:id="0" w:name="_GoBack"/>
+      <w:bookmarkEnd w:id="0"/>
     </w:p>
     <w:p>
       <w:pPr>
+        <w:pStyle w:val="ListParagraph"/>
+        <w:numPr>
+          <w:ilvl w:val="0"/>
+          <w:numId w:val="31"/>
+        </w:numPr>
         <w:spacing w:line="240" w:lineRule="auto"/>
-        <w:contextualSpacing/>
-        <w:rPr>
-          <w:rFonts w:cs="Calibri"/>
-        </w:rPr>
-      </w:pPr>
-      <w:r>
-        <w:rPr>
-          <w:rFonts w:cs="Calibri"/>
-          <w:b/>
-        </w:rPr>
-        <w:t>The University of Illinois at Urbana-Champaign</w:t>
-      </w:r>
-      <w:r>
-        <w:rPr>
-          <w:rFonts w:cs="Calibri"/>
-        </w:rPr>
-        <w:t>, Urbana, IL                                                                                  December 2010</w:t>
-      </w:r>
-      <w:r>
-        <w:rPr>
-          <w:rFonts w:cs="Calibri"/>
-          <w:i/>
-        </w:rPr>
-        <w:t xml:space="preserve"> </w:t>
-      </w:r>
-      <w:r>
-        <w:rPr>
-          <w:rFonts w:cs="Calibri"/>
-          <w:i/>
-        </w:rPr>
-        <w:t xml:space="preserve">          </w:t>
-      </w:r>
-    </w:p>
-    <w:p>
-      <w:pPr>
-        <w:spacing w:line="240" w:lineRule="auto"/>
-        <w:contextualSpacing/>
-        <w:rPr>
-          <w:rFonts w:cs="Calibri"/>
-        </w:rPr>
-      </w:pPr>
-      <w:r>
-        <w:rPr>
-          <w:rFonts w:cs="Calibri"/>
-          <w:i/>
-        </w:rPr>
-        <w:t xml:space="preserve">Bachelor of Science in </w:t>
-      </w:r>
-      <w:r>
-        <w:rPr>
-          <w:rFonts w:cs="Calibri"/>
-          <w:i/>
-        </w:rPr>
-        <w:t>Astronomy</w:t>
-      </w:r>
-    </w:p>
-    <w:p>
-      <w:pPr>
-        <w:spacing w:line="240" w:lineRule="auto"/>
-        <w:contextualSpacing/>
-        <w:rPr>
-          <w:rFonts w:cs="Calibri"/>
-          <w:sz w:val="10"/>
-          <w:szCs w:val="10"/>
-        </w:rPr>
-      </w:pPr>
-    </w:p>
-    <w:p>
-      <w:pPr>
-        <w:spacing w:line="240" w:lineRule="auto"/>
-        <w:contextualSpacing/>
-        <w:rPr>
-          <w:rFonts w:cs="Calibri"/>
-          <w:sz w:val="10"/>
-        </w:rPr>
-      </w:pPr>
-    </w:p>
-    <w:p>
-      <w:pPr>
-        <w:spacing w:line="240" w:lineRule="auto"/>
-        <w:contextualSpacing/>
-        <w:rPr>
-          <w:rFonts w:cs="Calibri"/>
-          <w:sz w:val="10"/>
-          <w:szCs w:val="24"/>
-        </w:rPr>
-      </w:pPr>
-    </w:p>
-    <w:p>
-      <w:pPr>
-        <w:pBdr>
-          <w:bottom w:val="single" w:sz="4" w:space="1" w:color="auto"/>
-        </w:pBdr>
-        <w:spacing w:line="240" w:lineRule="auto"/>
-        <w:contextualSpacing/>
-        <w:rPr>
-          <w:rFonts w:cs="Calibri"/>
-          <w:b/>
-          <w:sz w:val="24"/>
-          <w:szCs w:val="24"/>
-        </w:rPr>
-      </w:pPr>
-      <w:r>
-        <w:rPr>
-          <w:rFonts w:cs="Calibri"/>
-          <w:b/>
-          <w:sz w:val="24"/>
-          <w:szCs w:val="24"/>
-        </w:rPr>
-        <w:t>EXPERIENCE</w:t>
-      </w:r>
-      <w:r>
-        <w:rPr>
-          <w:rFonts w:cs="Calibri"/>
-          <w:b/>
-          <w:sz w:val="24"/>
-          <w:szCs w:val="24"/>
-        </w:rPr>
-        <w:t xml:space="preserve"> (in reverse chronological order)</w:t>
-      </w:r>
-    </w:p>
-    <w:p>
-      <w:pPr>
-        <w:spacing w:line="240" w:lineRule="auto"/>
-        <w:contextualSpacing/>
-        <w:rPr>
-          <w:rFonts w:cs="Calibri"/>
-          <w:b/>
-          <w:sz w:val="2"/>
-          <w:szCs w:val="10"/>
-        </w:rPr>
-      </w:pPr>
-    </w:p>
-    <w:p>
-      <w:pPr>
-        <w:spacing w:line="240" w:lineRule="auto"/>
-        <w:contextualSpacing/>
-        <w:rPr>
-          <w:rFonts w:cs="Calibri"/>
-          <w:i/>
-        </w:rPr>
-      </w:pPr>
-      <w:r>
-        <w:rPr>
-          <w:rFonts w:cs="Calibri"/>
-          <w:i/>
-        </w:rPr>
-        <w:t>Research</w:t>
-      </w:r>
-    </w:p>
-    <w:p>
-      <w:pPr>
-        <w:spacing w:line="240" w:lineRule="auto"/>
-        <w:contextualSpacing/>
         <w:rPr>
           <w:rFonts w:cs="Calibri"/>
         </w:rPr>
@@ -499,19 +2740,10 @@
         </w:rPr>
       </w:pPr>
       <w:r>
-        <w:t>Developed a Python routine to perform a Markov Chain Monte Carlo (MCMC) an</w:t>
-      </w:r>
-      <w:r>
-        <w:t xml:space="preserve">alysis on observational data of </w:t>
-      </w:r>
-      <w:r>
-        <w:t>9-parameter eclipsing binary star systems to find the best-fit orbit</w:t>
-      </w:r>
-      <w:r>
-        <w:t xml:space="preserve">al parameters and presented the </w:t>
-      </w:r>
-      <w:r>
-        <w:t>results at a meeting of the American Astronomical Society (AAS) as well as a seminar at UT.</w:t>
+        <w:t>Built</w:t>
+      </w:r>
+      <w:r>
+        <w:t xml:space="preserve"> a Python routine to perform a Markov Chain Monte Carlo (MCMC) analysis on observational data of 9-parameter eclipsing binary star systems to find the best-fit orbital parameters and presented the results at a meeting of the American Astronomical Society (AAS) as well as a seminar at UT.</w:t>
       </w:r>
     </w:p>
     <w:p>
@@ -529,6 +2761,7 @@
         </w:rPr>
       </w:pPr>
       <w:r>
+        <w:lastRenderedPageBreak/>
         <w:t>Developed a Python implementation of the TODCOR algorithm, a two-dimensional cross-correlation algorithm used to measure the radial velocity of stars in a binary system, and presented the results of using the algorithm on several star systems at AAS and Cool Stars conferences as well as a seminar at UT.</w:t>
       </w:r>
     </w:p>
@@ -547,7 +2780,19 @@
         </w:rPr>
       </w:pPr>
       <w:r>
-        <w:t>Developed a Python/bash algorithm to perform real-time imaging analysis of data taken from the 0.8-m telescope at McDonald Observatory to find and measure stellar eclipses and presented the results in a seminar at UT.</w:t>
+        <w:t>De</w:t>
+      </w:r>
+      <w:r>
+        <w:t>signed</w:t>
+      </w:r>
+      <w:r>
+        <w:t xml:space="preserve"> a Python/bash algorithm to </w:t>
+      </w:r>
+      <w:r>
+        <w:t>perform real-time imaging analysis of data taken</w:t>
+      </w:r>
+      <w:r>
+        <w:t xml:space="preserve"> from the 0.8-m telescope at McDonald Observatory to find and measure stellar eclipses and presented the results in a seminar at UT.</w:t>
       </w:r>
     </w:p>
     <w:p>
@@ -601,19 +2846,11 @@
         </w:rPr>
       </w:pPr>
       <w:r>
-        <w:t>Wrote 3 successful proposals for telescope time on the LCOGT network of telescopes and the 2.7-m Harlan J. Smith telescope at McDonald Observatory.</w:t>
-      </w:r>
-    </w:p>
-    <w:p>
-      <w:pPr>
-        <w:ind w:left="660"/>
-        <w:contextualSpacing/>
-        <w:rPr>
-          <w:rFonts w:cs="Calibri"/>
-          <w:sz w:val="10"/>
-          <w:szCs w:val="10"/>
-        </w:rPr>
-      </w:pPr>
+        <w:t xml:space="preserve">Wrote 3 successful proposals for telescope time on the LCOGT network of telescopes and the 2.7-m Harlan J. </w:t>
+      </w:r>
+      <w:r>
+        <w:t>Smith telescope at McDonald Observatory.</w:t>
+      </w:r>
     </w:p>
     <w:p>
       <w:pPr>
@@ -713,7 +2950,22 @@
         </w:rPr>
       </w:pPr>
       <w:r>
-        <w:t>Used bash/IRAF scripts to compare the images of stars across multiple photometric bands observed over several decades to match stars with their counterparts in the other images.</w:t>
+        <w:t>Used bash/IRAF scripts to compare</w:t>
+      </w:r>
+      <w:r>
+        <w:t xml:space="preserve"> the images of stars across multiple </w:t>
+      </w:r>
+      <w:r>
+        <w:t>filters</w:t>
+      </w:r>
+      <w:r>
+        <w:t xml:space="preserve"> observed over several decades to match stars with their counterparts in </w:t>
+      </w:r>
+      <w:r>
+        <w:t>more recent</w:t>
+      </w:r>
+      <w:r>
+        <w:t xml:space="preserve"> images.</w:t>
       </w:r>
     </w:p>
     <w:p>
@@ -728,7 +2980,13 @@
         </w:rPr>
       </w:pPr>
       <w:r>
-        <w:t>Developed Python code to query a stellar database based on user input and return requested information</w:t>
+        <w:t>Implemented</w:t>
+      </w:r>
+      <w:r>
+        <w:t xml:space="preserve"> Python code to query a stellar database based on user input and return </w:t>
+      </w:r>
+      <w:r>
+        <w:t>best matches based on various restraints</w:t>
       </w:r>
       <w:r>
         <w:rPr>
@@ -736,40 +2994,6 @@
         </w:rPr>
         <w:t>.</w:t>
       </w:r>
-    </w:p>
-    <w:p>
-      <w:pPr>
-        <w:ind w:left="720"/>
-        <w:contextualSpacing/>
-        <w:rPr>
-          <w:rFonts w:cs="Calibri"/>
-        </w:rPr>
-      </w:pPr>
-    </w:p>
-    <w:p>
-      <w:pPr>
-        <w:contextualSpacing/>
-        <w:rPr>
-          <w:rFonts w:cs="Calibri"/>
-          <w:i/>
-        </w:rPr>
-      </w:pPr>
-      <w:r>
-        <w:rPr>
-          <w:rFonts w:cs="Calibri"/>
-          <w:i/>
-        </w:rPr>
-        <w:t>Teaching</w:t>
-      </w:r>
-    </w:p>
-    <w:p>
-      <w:pPr>
-        <w:contextualSpacing/>
-        <w:rPr>
-          <w:rFonts w:cs="Calibri"/>
-          <w:i/>
-        </w:rPr>
-      </w:pPr>
     </w:p>
     <w:p>
       <w:pPr>
@@ -882,10 +3106,16 @@
         </w:rPr>
       </w:pPr>
       <w:r>
-        <w:t>7 semesters as a teaching assistant for lower and upper level undergraduate astronomy classes</w:t>
-      </w:r>
-      <w:r>
-        <w:t>.</w:t>
+        <w:t>Held office hours twice per week, r</w:t>
+      </w:r>
+      <w:r>
+        <w:t>eviewed and graded homework and test questions</w:t>
+      </w:r>
+      <w:r>
+        <w:t>, and planned a discussion section for 20-100 students over 7</w:t>
+      </w:r>
+      <w:r>
+        <w:t xml:space="preserve"> semesters as a teaching assistant for lower and upper level undergraduate astronomy classes.</w:t>
       </w:r>
     </w:p>
     <w:p>
@@ -901,83 +3131,37 @@
         </w:rPr>
       </w:pPr>
       <w:r>
-        <w:t>Planned and led a discussion section.</w:t>
+        <w:t>Assembled</w:t>
+      </w:r>
+      <w:r>
+        <w:t xml:space="preserve"> and taught the content for a lecture to an undergraduate astronomy class</w:t>
+      </w:r>
+      <w:r>
+        <w:t xml:space="preserve"> of 70 students</w:t>
+      </w:r>
+      <w:r>
+        <w:t>.</w:t>
       </w:r>
     </w:p>
     <w:p>
       <w:pPr>
-        <w:numPr>
-          <w:ilvl w:val="0"/>
-          <w:numId w:val="29"/>
-        </w:numPr>
         <w:contextualSpacing/>
         <w:rPr>
           <w:rFonts w:cs="Calibri"/>
+        </w:rPr>
+      </w:pPr>
+      <w:r>
+        <w:rPr>
+          <w:rFonts w:cs="Calibri"/>
           <w:b/>
         </w:rPr>
-      </w:pPr>
-      <w:r>
-        <w:t>Reviewed and graded homework and test questions</w:t>
-      </w:r>
-      <w:r>
-        <w:t>.</w:t>
-      </w:r>
-    </w:p>
-    <w:p>
-      <w:pPr>
-        <w:numPr>
-          <w:ilvl w:val="0"/>
-          <w:numId w:val="29"/>
-        </w:numPr>
-        <w:contextualSpacing/>
+        <w:t>University of Illinois at Urbana-Champaign</w:t>
+      </w:r>
+      <w:r>
         <w:rPr>
           <w:rFonts w:cs="Calibri"/>
           <w:b/>
         </w:rPr>
-      </w:pPr>
-      <w:r>
-        <w:t>Wrote and taught the content for a lecture to an undergraduate astronomy class.</w:t>
-      </w:r>
-    </w:p>
-    <w:p>
-      <w:pPr>
-        <w:numPr>
-          <w:ilvl w:val="0"/>
-          <w:numId w:val="29"/>
-        </w:numPr>
-        <w:contextualSpacing/>
-        <w:rPr>
-          <w:rFonts w:cs="Calibri"/>
-          <w:b/>
-        </w:rPr>
-      </w:pPr>
-      <w:r>
-        <w:lastRenderedPageBreak/>
-        <w:t>Held office hours to help students with course content</w:t>
-      </w:r>
-      <w:r>
-        <w:t>.</w:t>
-      </w:r>
-    </w:p>
-    <w:p>
-      <w:pPr>
-        <w:contextualSpacing/>
-        <w:rPr>
-          <w:rFonts w:cs="Calibri"/>
-        </w:rPr>
-      </w:pPr>
-      <w:r>
-        <w:rPr>
-          <w:rFonts w:cs="Calibri"/>
-          <w:b/>
-        </w:rPr>
-        <w:t>University of Illinois at Urbana-Champaign</w:t>
-      </w:r>
-      <w:r>
-        <w:rPr>
-          <w:rFonts w:cs="Calibri"/>
-          <w:b/>
-        </w:rPr>
         <w:t xml:space="preserve">, </w:t>
       </w:r>
       <w:r>
@@ -1009,19 +3193,7 @@
           <w:rFonts w:cs="Calibri"/>
         </w:rPr>
         <w:tab/>
-        <w:t xml:space="preserve">                    </w:t>
-      </w:r>
-      <w:r>
-        <w:rPr>
-          <w:rFonts w:cs="Calibri"/>
-        </w:rPr>
-        <w:t xml:space="preserve">      January 2011</w:t>
-      </w:r>
-      <w:r>
-        <w:rPr>
-          <w:rFonts w:cs="Calibri"/>
-        </w:rPr>
-        <w:t xml:space="preserve"> -  May 2011</w:t>
+        <w:t xml:space="preserve">                          January 2011 -  May 2011</w:t>
       </w:r>
     </w:p>
     <w:p>
@@ -1052,7 +3224,10 @@
         </w:rPr>
       </w:pPr>
       <w:r>
-        <w:t>Graded assignments.</w:t>
+        <w:t>Graded assignments</w:t>
+      </w:r>
+      <w:r>
+        <w:t xml:space="preserve"> for 20 students of an upper level undergraduate astronomy course.</w:t>
       </w:r>
     </w:p>
     <w:p>
@@ -1068,35 +3243,23 @@
         </w:rPr>
       </w:pPr>
       <w:r>
-        <w:t>Held office hours to help students with course content</w:t>
+        <w:t xml:space="preserve">Held office hours </w:t>
+      </w:r>
+      <w:r>
+        <w:t>twice</w:t>
+      </w:r>
+      <w:r>
+        <w:t xml:space="preserve"> a week </w:t>
+      </w:r>
+      <w:r>
+        <w:t xml:space="preserve">to help students with course </w:t>
+      </w:r>
+      <w:r>
+        <w:t>material</w:t>
       </w:r>
       <w:r>
         <w:t>.</w:t>
       </w:r>
-    </w:p>
-    <w:p>
-      <w:pPr>
-        <w:contextualSpacing/>
-        <w:rPr>
-          <w:rFonts w:cs="Calibri"/>
-          <w:sz w:val="10"/>
-          <w:szCs w:val="10"/>
-        </w:rPr>
-      </w:pPr>
-    </w:p>
-    <w:p>
-      <w:pPr>
-        <w:pBdr>
-          <w:bottom w:val="single" w:sz="4" w:space="1" w:color="auto"/>
-        </w:pBdr>
-        <w:contextualSpacing/>
-        <w:rPr>
-          <w:rFonts w:cs="Calibri"/>
-          <w:b/>
-          <w:sz w:val="10"/>
-          <w:szCs w:val="36"/>
-        </w:rPr>
-      </w:pPr>
     </w:p>
     <w:p>
       <w:pPr>
@@ -1142,9 +3305,27 @@
         </w:rPr>
       </w:pPr>
       <w:r>
-        <w:t>Wrote C++ program to run the inventory of a record store as a class project</w:t>
-      </w:r>
-      <w:r>
+        <w:rPr>
+          <w:rFonts w:cs="Calibri"/>
+        </w:rPr>
+        <w:t>Analy</w:t>
+      </w:r>
+      <w:r>
+        <w:rPr>
+          <w:rFonts w:cs="Calibri"/>
+        </w:rPr>
+        <w:t>zed</w:t>
+      </w:r>
+      <w:r>
+        <w:rPr>
+          <w:rFonts w:cs="Calibri"/>
+        </w:rPr>
+        <w:t xml:space="preserve"> of data from the Board Game Geek API to predict what makes a game fun (highly rated)</w:t>
+      </w:r>
+      <w:r>
+        <w:rPr>
+          <w:rFonts w:cs="Calibri"/>
+        </w:rPr>
         <w:t>.</w:t>
       </w:r>
     </w:p>
@@ -1160,10 +3341,22 @@
         </w:rPr>
       </w:pPr>
       <w:r>
-        <w:t>Wrote Python</w:t>
-      </w:r>
-      <w:r>
-        <w:t xml:space="preserve"> code to interface new components of the gaming software </w:t>
+        <w:t xml:space="preserve">Formulated </w:t>
+      </w:r>
+      <w:r>
+        <w:t xml:space="preserve">Python </w:t>
+      </w:r>
+      <w:r>
+        <w:t>scripts</w:t>
+      </w:r>
+      <w:r>
+        <w:t xml:space="preserve"> to interface </w:t>
+      </w:r>
+      <w:r>
+        <w:t xml:space="preserve">and web scrape </w:t>
+      </w:r>
+      <w:r>
+        <w:t xml:space="preserve">new components of the gaming software </w:t>
       </w:r>
       <w:r>
         <w:rPr>
@@ -1173,47 +3366,30 @@
         <w:t>Magic Workstation</w:t>
       </w:r>
       <w:r>
-        <w:t xml:space="preserve"> with the existing program</w:t>
-      </w:r>
-      <w:r>
-        <w:t>.</w:t>
+        <w:t xml:space="preserve"> with the existing program.</w:t>
       </w:r>
     </w:p>
     <w:p>
       <w:pPr>
+        <w:numPr>
+          <w:ilvl w:val="0"/>
+          <w:numId w:val="26"/>
+        </w:numPr>
         <w:contextualSpacing/>
         <w:rPr>
           <w:rFonts w:cs="Calibri"/>
-          <w:b/>
-          <w:sz w:val="10"/>
-          <w:szCs w:val="36"/>
-        </w:rPr>
-      </w:pPr>
-    </w:p>
-    <w:p>
-      <w:pPr>
-        <w:contextualSpacing/>
-        <w:rPr>
-          <w:rFonts w:cs="Calibri"/>
-          <w:sz w:val="4"/>
-        </w:rPr>
-      </w:pPr>
-    </w:p>
-    <w:p>
-      <w:pPr>
-        <w:contextualSpacing/>
-        <w:rPr>
-          <w:rFonts w:cs="Calibri"/>
-          <w:sz w:val="4"/>
-        </w:rPr>
-      </w:pPr>
+        </w:rPr>
+      </w:pPr>
+      <w:r>
+        <w:t>Wrote C++ program to run the inventory of a record store as a class project.</w:t>
+      </w:r>
     </w:p>
     <w:p>
       <w:pPr>
         <w:pBdr>
           <w:bottom w:val="single" w:sz="4" w:space="1" w:color="auto"/>
         </w:pBdr>
-        <w:contextualSpacing/>
+        <w:spacing w:line="240" w:lineRule="auto"/>
         <w:rPr>
           <w:rFonts w:cs="Calibri"/>
           <w:b/>
@@ -1228,325 +3404,340 @@
           <w:sz w:val="24"/>
           <w:szCs w:val="24"/>
         </w:rPr>
-        <w:t>SKILLS</w:t>
+        <w:t>EDUCATION</w:t>
       </w:r>
     </w:p>
     <w:p>
       <w:pPr>
-        <w:contextualSpacing/>
-        <w:rPr>
-          <w:rFonts w:cs="Calibri"/>
-          <w:b/>
-          <w:sz w:val="2"/>
-          <w:szCs w:val="36"/>
-        </w:rPr>
-      </w:pPr>
-    </w:p>
-    <w:p>
-      <w:pPr>
-        <w:contextualSpacing/>
-        <w:rPr>
-          <w:rFonts w:cs="Calibri"/>
-          <w:b/>
-        </w:rPr>
-      </w:pPr>
-      <w:r>
-        <w:rPr>
-          <w:b/>
-          <w:bCs/>
-        </w:rPr>
-        <w:t>Programming:</w:t>
-      </w:r>
-      <w:r>
-        <w:t xml:space="preserve"> Python (advanced), C++ (intermediate), shell/bash, </w:t>
-      </w:r>
-      <w:proofErr w:type="spellStart"/>
-      <w:r>
-        <w:t>awk</w:t>
-      </w:r>
-      <w:proofErr w:type="spellEnd"/>
-      <w:r>
-        <w:rPr>
-          <w:rFonts w:cs="Calibri"/>
-        </w:rPr>
-        <w:t xml:space="preserve">) </w:t>
-      </w:r>
-    </w:p>
-    <w:p>
-      <w:pPr>
-        <w:contextualSpacing/>
-      </w:pPr>
-      <w:r>
-        <w:rPr>
-          <w:b/>
-          <w:bCs/>
-        </w:rPr>
-        <w:t>Databases and Web Design/Development:</w:t>
-      </w:r>
-      <w:r>
-        <w:t xml:space="preserve"> Java (beginner), HTML/CSS (beginner), Ruby (beginner), MySQL (beginner), </w:t>
-      </w:r>
-      <w:proofErr w:type="spellStart"/>
-      <w:r>
-        <w:t>Git</w:t>
-      </w:r>
-      <w:proofErr w:type="spellEnd"/>
-      <w:r>
-        <w:t xml:space="preserve"> </w:t>
-      </w:r>
-    </w:p>
-    <w:p>
-      <w:pPr>
-        <w:pBdr>
-          <w:bottom w:val="single" w:sz="4" w:space="1" w:color="auto"/>
-        </w:pBdr>
-        <w:contextualSpacing/>
-      </w:pPr>
-      <w:r>
-        <w:rPr>
-          <w:b/>
-          <w:bCs/>
-        </w:rPr>
-        <w:t>Data Analysis</w:t>
-      </w:r>
-      <w:r>
-        <w:t>: Bayesian inference (MCMC), image processing, cross-correlations (1D and 2D)</w:t>
-      </w:r>
-    </w:p>
-    <w:p>
-      <w:pPr>
-        <w:pBdr>
-          <w:bottom w:val="single" w:sz="4" w:space="1" w:color="auto"/>
-        </w:pBdr>
-        <w:contextualSpacing/>
-      </w:pPr>
-      <w:r>
-        <w:rPr>
-          <w:b/>
-          <w:bCs/>
-        </w:rPr>
-        <w:t>Presentation Software:</w:t>
-      </w:r>
-      <w:r>
-        <w:t xml:space="preserve"> Excel, </w:t>
-      </w:r>
-      <w:proofErr w:type="spellStart"/>
-      <w:r>
-        <w:t>Powerpoint</w:t>
-      </w:r>
-      <w:proofErr w:type="spellEnd"/>
-      <w:r>
-        <w:t xml:space="preserve">, Word, </w:t>
-      </w:r>
-      <w:proofErr w:type="spellStart"/>
-      <w:r>
-        <w:t>LaTeX</w:t>
-      </w:r>
-      <w:proofErr w:type="spellEnd"/>
-    </w:p>
-    <w:p>
-      <w:pPr>
-        <w:pBdr>
-          <w:bottom w:val="single" w:sz="4" w:space="1" w:color="auto"/>
-        </w:pBdr>
-        <w:contextualSpacing/>
-      </w:pPr>
-      <w:r>
-        <w:rPr>
-          <w:b/>
-          <w:bCs/>
-        </w:rPr>
-        <w:t>Operating Systems:</w:t>
-      </w:r>
-      <w:r>
-        <w:t xml:space="preserve"> Mac OS X, Linux, Windows</w:t>
-      </w:r>
-    </w:p>
-    <w:p>
-      <w:pPr>
-        <w:pBdr>
-          <w:bottom w:val="single" w:sz="4" w:space="1" w:color="auto"/>
-        </w:pBdr>
-        <w:contextualSpacing/>
-      </w:pPr>
-      <w:r>
-        <w:rPr>
-          <w:b/>
-          <w:bCs/>
-        </w:rPr>
-        <w:t>Oral Presentations:</w:t>
-      </w:r>
-      <w:r>
-        <w:t xml:space="preserve"> Gave 6 research presentations to members of the UT astronomy department.</w:t>
-      </w:r>
-    </w:p>
-    <w:p>
-      <w:pPr>
-        <w:pBdr>
-          <w:bottom w:val="single" w:sz="4" w:space="1" w:color="auto"/>
-        </w:pBdr>
-        <w:contextualSpacing/>
-      </w:pPr>
-      <w:r>
-        <w:rPr>
-          <w:b/>
-          <w:bCs/>
-        </w:rPr>
-        <w:t>Writing:</w:t>
-      </w:r>
-      <w:r>
-        <w:t xml:space="preserve"> Wrote 3 successful proposals to receive observing time on the 2.7-m HJS Telescope at McDonald Observatory and the LCOGT network of telescopes.</w:t>
-      </w:r>
-    </w:p>
-    <w:p>
-      <w:pPr>
-        <w:pBdr>
-          <w:bottom w:val="single" w:sz="4" w:space="1" w:color="auto"/>
-        </w:pBdr>
-        <w:contextualSpacing/>
-        <w:rPr>
-          <w:rFonts w:cs="Calibri"/>
-          <w:b/>
-          <w:sz w:val="24"/>
-          <w:szCs w:val="24"/>
-        </w:rPr>
-      </w:pPr>
-    </w:p>
-    <w:p>
-      <w:pPr>
-        <w:pBdr>
-          <w:bottom w:val="single" w:sz="4" w:space="1" w:color="auto"/>
-        </w:pBdr>
-        <w:contextualSpacing/>
-        <w:rPr>
-          <w:rFonts w:cs="Calibri"/>
-          <w:b/>
-          <w:sz w:val="24"/>
-          <w:szCs w:val="24"/>
-        </w:rPr>
-      </w:pPr>
-      <w:r>
-        <w:rPr>
-          <w:rFonts w:cs="Calibri"/>
-          <w:b/>
-          <w:sz w:val="24"/>
-          <w:szCs w:val="24"/>
-        </w:rPr>
-        <w:t>HONORS AND AWARDS</w:t>
-      </w:r>
-      <w:r>
-        <w:rPr>
-          <w:rFonts w:cs="Calibri"/>
-          <w:b/>
-          <w:sz w:val="24"/>
-          <w:szCs w:val="24"/>
-        </w:rPr>
-        <w:t xml:space="preserve"> </w:t>
-      </w:r>
-      <w:r>
-        <w:rPr>
-          <w:rFonts w:cs="Calibri"/>
-          <w:b/>
-          <w:sz w:val="24"/>
-          <w:szCs w:val="24"/>
-        </w:rPr>
-        <w:t xml:space="preserve"> </w:t>
-      </w:r>
-    </w:p>
-    <w:p>
-      <w:pPr>
-        <w:contextualSpacing/>
-        <w:rPr>
-          <w:rFonts w:cs="Calibri"/>
-          <w:b/>
-          <w:sz w:val="10"/>
-          <w:szCs w:val="10"/>
-        </w:rPr>
-      </w:pPr>
-    </w:p>
-    <w:p>
-      <w:pPr>
+        <w:pStyle w:val="ListParagraph"/>
         <w:numPr>
           <w:ilvl w:val="0"/>
           <w:numId w:val="24"/>
         </w:numPr>
-        <w:contextualSpacing/>
+        <w:tabs>
+          <w:tab w:val="left" w:pos="6976"/>
+        </w:tabs>
+        <w:spacing w:line="240" w:lineRule="auto"/>
         <w:rPr>
           <w:rFonts w:cs="Calibri"/>
           <w:b/>
-        </w:rPr>
-      </w:pPr>
-      <w:hyperlink r:id="rId7" w:history="1">
-        <w:r>
-          <w:rPr>
-            <w:rStyle w:val="Hyperlink"/>
-            <w:color w:val="000000" w:themeColor="text1"/>
-            <w:u w:val="none"/>
-          </w:rPr>
-          <w:t>Chambliss Astronomical Achievement Award</w:t>
-        </w:r>
-      </w:hyperlink>
-      <w:r>
-        <w:t xml:space="preserve"> for my poster presentation at the 227th meeting of the AAS in Kissimmee, FL in 2016.</w:t>
+          <w:sz w:val="2"/>
+          <w:szCs w:val="10"/>
+        </w:rPr>
+      </w:pPr>
+      <w:r>
+        <w:rPr>
+          <w:rFonts w:cs="Calibri"/>
+          <w:b/>
+          <w:sz w:val="2"/>
+          <w:szCs w:val="10"/>
+        </w:rPr>
+        <w:tab/>
       </w:r>
     </w:p>
     <w:p>
       <w:pPr>
+        <w:pStyle w:val="ListParagraph"/>
         <w:numPr>
           <w:ilvl w:val="0"/>
           <w:numId w:val="24"/>
         </w:numPr>
-        <w:contextualSpacing/>
+        <w:spacing w:line="240" w:lineRule="auto"/>
+        <w:rPr>
+          <w:rFonts w:cs="Calibri"/>
+        </w:rPr>
+      </w:pPr>
+      <w:r>
         <w:rPr>
           <w:rFonts w:cs="Calibri"/>
           <w:b/>
         </w:rPr>
-      </w:pPr>
-      <w:r>
-        <w:t>James Scholar at University of Illinois</w:t>
-      </w:r>
-      <w:r>
-        <w:t xml:space="preserve"> at Urbana-Champaign</w:t>
+        <w:t>General Assembly</w:t>
+      </w:r>
+      <w:r>
+        <w:rPr>
+          <w:rFonts w:cs="Calibri"/>
+        </w:rPr>
+        <w:t>, Austin, TX</w:t>
       </w:r>
     </w:p>
     <w:p>
       <w:pPr>
+        <w:pStyle w:val="ListParagraph"/>
+        <w:spacing w:line="240" w:lineRule="auto"/>
+        <w:rPr>
+          <w:rFonts w:cs="Calibri"/>
+        </w:rPr>
+      </w:pPr>
+      <w:r>
+        <w:rPr>
+          <w:rFonts w:cs="Calibri"/>
+        </w:rPr>
+        <w:t>12-week immersive data science boot camp</w:t>
+      </w:r>
+    </w:p>
+    <w:p>
+      <w:pPr>
+        <w:pStyle w:val="ListParagraph"/>
         <w:numPr>
           <w:ilvl w:val="0"/>
           <w:numId w:val="24"/>
         </w:numPr>
-        <w:contextualSpacing/>
+        <w:spacing w:line="240" w:lineRule="auto"/>
+        <w:rPr>
+          <w:rFonts w:cs="Calibri"/>
+        </w:rPr>
+      </w:pPr>
+      <w:r>
         <w:rPr>
           <w:rFonts w:cs="Calibri"/>
           <w:b/>
         </w:rPr>
-      </w:pPr>
-      <w:r>
-        <w:t>Dean's List: Fall 2007, Spring 2008, Spring 2009, Spring 2010</w:t>
+        <w:t>Data Science Dojo</w:t>
+      </w:r>
+      <w:r>
+        <w:rPr>
+          <w:rFonts w:cs="Calibri"/>
+        </w:rPr>
+        <w:t>, Austin, TX</w:t>
+      </w:r>
+      <w:r>
+        <w:rPr>
+          <w:rFonts w:cs="Calibri"/>
+          <w:b/>
+        </w:rPr>
+        <w:t xml:space="preserve"> </w:t>
+      </w:r>
+      <w:r>
+        <w:rPr>
+          <w:rFonts w:cs="Calibri"/>
+          <w:b/>
+        </w:rPr>
+        <w:tab/>
+      </w:r>
+      <w:r>
+        <w:rPr>
+          <w:rFonts w:cs="Calibri"/>
+          <w:b/>
+        </w:rPr>
+        <w:tab/>
+      </w:r>
+      <w:r>
+        <w:rPr>
+          <w:rFonts w:cs="Calibri"/>
+          <w:b/>
+        </w:rPr>
+        <w:tab/>
+      </w:r>
+      <w:r>
+        <w:rPr>
+          <w:rFonts w:cs="Calibri"/>
+          <w:b/>
+        </w:rPr>
+        <w:tab/>
+      </w:r>
+      <w:r>
+        <w:rPr>
+          <w:rFonts w:cs="Calibri"/>
+          <w:b/>
+        </w:rPr>
+        <w:tab/>
+      </w:r>
+      <w:r>
+        <w:rPr>
+          <w:rFonts w:cs="Calibri"/>
+          <w:b/>
+        </w:rPr>
+        <w:tab/>
+      </w:r>
+      <w:r>
+        <w:rPr>
+          <w:rFonts w:cs="Calibri"/>
+          <w:b/>
+        </w:rPr>
+        <w:tab/>
+      </w:r>
+      <w:r>
+        <w:rPr>
+          <w:rFonts w:cs="Calibri"/>
+          <w:b/>
+        </w:rPr>
+        <w:tab/>
+      </w:r>
+      <w:r>
+        <w:rPr>
+          <w:rFonts w:cs="Calibri"/>
+          <w:b/>
+        </w:rPr>
+        <w:tab/>
+      </w:r>
+      <w:r>
+        <w:rPr>
+          <w:rFonts w:cs="Calibri"/>
+          <w:b/>
+        </w:rPr>
+        <w:tab/>
+      </w:r>
+      <w:r>
+        <w:rPr>
+          <w:rFonts w:cs="Calibri"/>
+          <w:b/>
+        </w:rPr>
+        <w:t xml:space="preserve"> </w:t>
       </w:r>
     </w:p>
     <w:p>
       <w:pPr>
+        <w:pStyle w:val="ListParagraph"/>
+        <w:spacing w:line="240" w:lineRule="auto"/>
+        <w:rPr>
+          <w:rFonts w:cs="Calibri"/>
+        </w:rPr>
+      </w:pPr>
+      <w:r>
+        <w:rPr>
+          <w:rFonts w:cs="Calibri"/>
+        </w:rPr>
+        <w:t>One-week d</w:t>
+      </w:r>
+      <w:r>
+        <w:rPr>
+          <w:rFonts w:cs="Calibri"/>
+        </w:rPr>
+        <w:t>ata science boot camp</w:t>
+      </w:r>
+    </w:p>
+    <w:p>
+      <w:pPr>
+        <w:pStyle w:val="ListParagraph"/>
         <w:numPr>
           <w:ilvl w:val="0"/>
           <w:numId w:val="24"/>
         </w:numPr>
-        <w:contextualSpacing/>
+        <w:spacing w:line="240" w:lineRule="auto"/>
+        <w:rPr>
+          <w:rFonts w:cs="Calibri"/>
+        </w:rPr>
+      </w:pPr>
+      <w:r>
         <w:rPr>
           <w:rFonts w:cs="Calibri"/>
           <w:b/>
         </w:rPr>
-      </w:pPr>
-      <w:r>
-        <w:t>Cum Laude with High Distinction in Astronom</w:t>
-      </w:r>
-      <w:bookmarkStart w:id="0" w:name="_GoBack"/>
-      <w:bookmarkEnd w:id="0"/>
-      <w:r>
-        <w:t>y</w:t>
-      </w:r>
-      <w:r>
-        <w:t>, University of Illinois at Urbana-Champaign</w:t>
+        <w:t>The University of Texas at Austin</w:t>
+      </w:r>
+      <w:r>
+        <w:rPr>
+          <w:rFonts w:cs="Calibri"/>
+        </w:rPr>
+        <w:t>, Austin, TX</w:t>
+      </w:r>
+      <w:r>
+        <w:rPr>
+          <w:rFonts w:cs="Calibri"/>
+          <w:i/>
+        </w:rPr>
+        <w:t xml:space="preserve">      </w:t>
+      </w:r>
+      <w:r>
+        <w:rPr>
+          <w:rFonts w:cs="Calibri"/>
+          <w:i/>
+        </w:rPr>
+        <w:tab/>
+      </w:r>
+      <w:r>
+        <w:rPr>
+          <w:rFonts w:cs="Calibri"/>
+          <w:i/>
+        </w:rPr>
+        <w:tab/>
+      </w:r>
+      <w:r>
+        <w:rPr>
+          <w:rFonts w:cs="Calibri"/>
+          <w:i/>
+        </w:rPr>
+        <w:tab/>
+        <w:t xml:space="preserve">         </w:t>
+      </w:r>
+      <w:r>
+        <w:rPr>
+          <w:rFonts w:cs="Calibri"/>
+        </w:rPr>
+        <w:t xml:space="preserve">                                               </w:t>
+      </w:r>
+    </w:p>
+    <w:p>
+      <w:pPr>
+        <w:pStyle w:val="ListParagraph"/>
+        <w:spacing w:line="240" w:lineRule="auto"/>
+        <w:rPr>
+          <w:rFonts w:cs="Calibri"/>
+        </w:rPr>
+      </w:pPr>
+      <w:r>
+        <w:rPr>
+          <w:rFonts w:cs="Calibri"/>
+        </w:rPr>
+        <w:t xml:space="preserve">Completed 5 years of graduate training, working towards </w:t>
+      </w:r>
+      <w:r>
+        <w:rPr>
+          <w:rFonts w:cs="Calibri"/>
+        </w:rPr>
+        <w:t xml:space="preserve">a </w:t>
+      </w:r>
+      <w:r>
+        <w:rPr>
+          <w:rFonts w:cs="Calibri"/>
+        </w:rPr>
+        <w:t>Ph.D.</w:t>
+      </w:r>
+      <w:r>
+        <w:rPr>
+          <w:rFonts w:cs="Calibri"/>
+        </w:rPr>
+        <w:t xml:space="preserve"> in astronomy</w:t>
+      </w:r>
+    </w:p>
+    <w:p>
+      <w:pPr>
+        <w:pStyle w:val="ListParagraph"/>
+        <w:numPr>
+          <w:ilvl w:val="0"/>
+          <w:numId w:val="24"/>
+        </w:numPr>
+        <w:spacing w:line="240" w:lineRule="auto"/>
+        <w:rPr>
+          <w:rFonts w:cs="Calibri"/>
+        </w:rPr>
+      </w:pPr>
+      <w:r>
+        <w:rPr>
+          <w:rFonts w:cs="Calibri"/>
+          <w:b/>
+        </w:rPr>
+        <w:t>The University of Illinois at Urbana-Champaign</w:t>
+      </w:r>
+      <w:r>
+        <w:rPr>
+          <w:rFonts w:cs="Calibri"/>
+        </w:rPr>
+        <w:t xml:space="preserve">, Urbana, IL                                                  </w:t>
+      </w:r>
+      <w:r>
+        <w:rPr>
+          <w:rFonts w:cs="Calibri"/>
+        </w:rPr>
+        <w:t xml:space="preserve">                               </w:t>
+      </w:r>
+      <w:r>
+        <w:rPr>
+          <w:rFonts w:cs="Calibri"/>
+          <w:i/>
+        </w:rPr>
+        <w:t>Bachelor of Science in Astronomy</w:t>
       </w:r>
     </w:p>
     <w:sectPr>
@@ -1562,7 +3753,7 @@
 </file>
 
 <file path=word/endnotes.xml><?xml version="1.0" encoding="utf-8"?>
-<w:endnotes xmlns:wpc="http://schemas.microsoft.com/office/word/2010/wordprocessingCanvas" xmlns:cx="http://schemas.microsoft.com/office/drawing/2014/chartex" xmlns:cx1="http://schemas.microsoft.com/office/drawing/2015/9/8/chartex" xmlns:cx2="http://schemas.microsoft.com/office/drawing/2015/10/21/chartex" xmlns:mc="http://schemas.openxmlformats.org/markup-compatibility/2006" xmlns:o="urn:schemas-microsoft-com:office:office" xmlns:r="http://schemas.openxmlformats.org/officeDocument/2006/relationships" xmlns:m="http://schemas.openxmlformats.org/officeDocument/2006/math" xmlns:v="urn:schemas-microsoft-com:vml" xmlns:wp14="http://schemas.microsoft.com/office/word/2010/wordprocessingDrawing" xmlns:wp="http://schemas.openxmlformats.org/drawingml/2006/wordprocessingDrawing" xmlns:w10="urn:schemas-microsoft-com:office:word" xmlns:w="http://schemas.openxmlformats.org/wordprocessingml/2006/main" xmlns:w14="http://schemas.microsoft.com/office/word/2010/wordml" xmlns:w15="http://schemas.microsoft.com/office/word/2012/wordml" xmlns:w16se="http://schemas.microsoft.com/office/word/2015/wordml/symex" xmlns:wpg="http://schemas.microsoft.com/office/word/2010/wordprocessingGroup" xmlns:wpi="http://schemas.microsoft.com/office/word/2010/wordprocessingInk" xmlns:wne="http://schemas.microsoft.com/office/word/2006/wordml" xmlns:wps="http://schemas.microsoft.com/office/word/2010/wordprocessingShape" mc:Ignorable="w14 w15 w16se wp14">
+<w:endnotes xmlns:wpc="http://schemas.microsoft.com/office/word/2010/wordprocessingCanvas" xmlns:cx="http://schemas.microsoft.com/office/drawing/2014/chartex" xmlns:cx1="http://schemas.microsoft.com/office/drawing/2015/9/8/chartex" xmlns:cx2="http://schemas.microsoft.com/office/drawing/2015/10/21/chartex" xmlns:cx3="http://schemas.microsoft.com/office/drawing/2016/5/9/chartex" xmlns:cx4="http://schemas.microsoft.com/office/drawing/2016/5/10/chartex" xmlns:cx5="http://schemas.microsoft.com/office/drawing/2016/5/11/chartex" xmlns:cx6="http://schemas.microsoft.com/office/drawing/2016/5/12/chartex" xmlns:cx7="http://schemas.microsoft.com/office/drawing/2016/5/13/chartex" xmlns:cx8="http://schemas.microsoft.com/office/drawing/2016/5/14/chartex" xmlns:mc="http://schemas.openxmlformats.org/markup-compatibility/2006" xmlns:aink="http://schemas.microsoft.com/office/drawing/2016/ink" xmlns:am3d="http://schemas.microsoft.com/office/drawing/2017/model3d" xmlns:o="urn:schemas-microsoft-com:office:office" xmlns:r="http://schemas.openxmlformats.org/officeDocument/2006/relationships" xmlns:m="http://schemas.openxmlformats.org/officeDocument/2006/math" xmlns:v="urn:schemas-microsoft-com:vml" xmlns:wp14="http://schemas.microsoft.com/office/word/2010/wordprocessingDrawing" xmlns:wp="http://schemas.openxmlformats.org/drawingml/2006/wordprocessingDrawing" xmlns:w10="urn:schemas-microsoft-com:office:word" xmlns:w="http://schemas.openxmlformats.org/wordprocessingml/2006/main" xmlns:w14="http://schemas.microsoft.com/office/word/2010/wordml" xmlns:w15="http://schemas.microsoft.com/office/word/2012/wordml" xmlns:w16cid="http://schemas.microsoft.com/office/word/2016/wordml/cid" xmlns:w16se="http://schemas.microsoft.com/office/word/2015/wordml/symex" xmlns:wpg="http://schemas.microsoft.com/office/word/2010/wordprocessingGroup" xmlns:wpi="http://schemas.microsoft.com/office/word/2010/wordprocessingInk" xmlns:wne="http://schemas.microsoft.com/office/word/2006/wordml" xmlns:wps="http://schemas.microsoft.com/office/word/2010/wordprocessingShape" mc:Ignorable="w14 w15 w16se w16cid wp14">
   <w:endnote w:type="separator" w:id="-1">
     <w:p>
       <w:pPr>
@@ -1587,7 +3778,7 @@
 </file>
 
 <file path=word/footnotes.xml><?xml version="1.0" encoding="utf-8"?>
-<w:footnotes xmlns:wpc="http://schemas.microsoft.com/office/word/2010/wordprocessingCanvas" xmlns:cx="http://schemas.microsoft.com/office/drawing/2014/chartex" xmlns:cx1="http://schemas.microsoft.com/office/drawing/2015/9/8/chartex" xmlns:cx2="http://schemas.microsoft.com/office/drawing/2015/10/21/chartex" xmlns:mc="http://schemas.openxmlformats.org/markup-compatibility/2006" xmlns:o="urn:schemas-microsoft-com:office:office" xmlns:r="http://schemas.openxmlformats.org/officeDocument/2006/relationships" xmlns:m="http://schemas.openxmlformats.org/officeDocument/2006/math" xmlns:v="urn:schemas-microsoft-com:vml" xmlns:wp14="http://schemas.microsoft.com/office/word/2010/wordprocessingDrawing" xmlns:wp="http://schemas.openxmlformats.org/drawingml/2006/wordprocessingDrawing" xmlns:w10="urn:schemas-microsoft-com:office:word" xmlns:w="http://schemas.openxmlformats.org/wordprocessingml/2006/main" xmlns:w14="http://schemas.microsoft.com/office/word/2010/wordml" xmlns:w15="http://schemas.microsoft.com/office/word/2012/wordml" xmlns:w16se="http://schemas.microsoft.com/office/word/2015/wordml/symex" xmlns:wpg="http://schemas.microsoft.com/office/word/2010/wordprocessingGroup" xmlns:wpi="http://schemas.microsoft.com/office/word/2010/wordprocessingInk" xmlns:wne="http://schemas.microsoft.com/office/word/2006/wordml" xmlns:wps="http://schemas.microsoft.com/office/word/2010/wordprocessingShape" mc:Ignorable="w14 w15 w16se wp14">
+<w:footnotes xmlns:wpc="http://schemas.microsoft.com/office/word/2010/wordprocessingCanvas" xmlns:cx="http://schemas.microsoft.com/office/drawing/2014/chartex" xmlns:cx1="http://schemas.microsoft.com/office/drawing/2015/9/8/chartex" xmlns:cx2="http://schemas.microsoft.com/office/drawing/2015/10/21/chartex" xmlns:cx3="http://schemas.microsoft.com/office/drawing/2016/5/9/chartex" xmlns:cx4="http://schemas.microsoft.com/office/drawing/2016/5/10/chartex" xmlns:cx5="http://schemas.microsoft.com/office/drawing/2016/5/11/chartex" xmlns:cx6="http://schemas.microsoft.com/office/drawing/2016/5/12/chartex" xmlns:cx7="http://schemas.microsoft.com/office/drawing/2016/5/13/chartex" xmlns:cx8="http://schemas.microsoft.com/office/drawing/2016/5/14/chartex" xmlns:mc="http://schemas.openxmlformats.org/markup-compatibility/2006" xmlns:aink="http://schemas.microsoft.com/office/drawing/2016/ink" xmlns:am3d="http://schemas.microsoft.com/office/drawing/2017/model3d" xmlns:o="urn:schemas-microsoft-com:office:office" xmlns:r="http://schemas.openxmlformats.org/officeDocument/2006/relationships" xmlns:m="http://schemas.openxmlformats.org/officeDocument/2006/math" xmlns:v="urn:schemas-microsoft-com:vml" xmlns:wp14="http://schemas.microsoft.com/office/word/2010/wordprocessingDrawing" xmlns:wp="http://schemas.openxmlformats.org/drawingml/2006/wordprocessingDrawing" xmlns:w10="urn:schemas-microsoft-com:office:word" xmlns:w="http://schemas.openxmlformats.org/wordprocessingml/2006/main" xmlns:w14="http://schemas.microsoft.com/office/word/2010/wordml" xmlns:w15="http://schemas.microsoft.com/office/word/2012/wordml" xmlns:w16cid="http://schemas.microsoft.com/office/word/2016/wordml/cid" xmlns:w16se="http://schemas.microsoft.com/office/word/2015/wordml/symex" xmlns:wpg="http://schemas.microsoft.com/office/word/2010/wordprocessingGroup" xmlns:wpi="http://schemas.microsoft.com/office/word/2010/wordprocessingInk" xmlns:wne="http://schemas.microsoft.com/office/word/2006/wordml" xmlns:wps="http://schemas.microsoft.com/office/word/2010/wordprocessingShape" mc:Ignorable="w14 w15 w16se w16cid wp14">
   <w:footnote w:type="separator" w:id="-1">
     <w:p>
       <w:pPr>
@@ -1612,7 +3803,7 @@
 </file>
 
 <file path=word/header1.xml><?xml version="1.0" encoding="utf-8"?>
-<w:hdr xmlns:wpc="http://schemas.microsoft.com/office/word/2010/wordprocessingCanvas" xmlns:cx="http://schemas.microsoft.com/office/drawing/2014/chartex" xmlns:cx1="http://schemas.microsoft.com/office/drawing/2015/9/8/chartex" xmlns:cx2="http://schemas.microsoft.com/office/drawing/2015/10/21/chartex" xmlns:mc="http://schemas.openxmlformats.org/markup-compatibility/2006" xmlns:o="urn:schemas-microsoft-com:office:office" xmlns:r="http://schemas.openxmlformats.org/officeDocument/2006/relationships" xmlns:m="http://schemas.openxmlformats.org/officeDocument/2006/math" xmlns:v="urn:schemas-microsoft-com:vml" xmlns:wp14="http://schemas.microsoft.com/office/word/2010/wordprocessingDrawing" xmlns:wp="http://schemas.openxmlformats.org/drawingml/2006/wordprocessingDrawing" xmlns:w10="urn:schemas-microsoft-com:office:word" xmlns:w="http://schemas.openxmlformats.org/wordprocessingml/2006/main" xmlns:w14="http://schemas.microsoft.com/office/word/2010/wordml" xmlns:w15="http://schemas.microsoft.com/office/word/2012/wordml" xmlns:w16se="http://schemas.microsoft.com/office/word/2015/wordml/symex" xmlns:wpg="http://schemas.microsoft.com/office/word/2010/wordprocessingGroup" xmlns:wpi="http://schemas.microsoft.com/office/word/2010/wordprocessingInk" xmlns:wne="http://schemas.microsoft.com/office/word/2006/wordml" xmlns:wps="http://schemas.microsoft.com/office/word/2010/wordprocessingShape" mc:Ignorable="w14 w15 w16se wp14">
+<w:hdr xmlns:wpc="http://schemas.microsoft.com/office/word/2010/wordprocessingCanvas" xmlns:cx="http://schemas.microsoft.com/office/drawing/2014/chartex" xmlns:cx1="http://schemas.microsoft.com/office/drawing/2015/9/8/chartex" xmlns:cx2="http://schemas.microsoft.com/office/drawing/2015/10/21/chartex" xmlns:cx3="http://schemas.microsoft.com/office/drawing/2016/5/9/chartex" xmlns:cx4="http://schemas.microsoft.com/office/drawing/2016/5/10/chartex" xmlns:cx5="http://schemas.microsoft.com/office/drawing/2016/5/11/chartex" xmlns:cx6="http://schemas.microsoft.com/office/drawing/2016/5/12/chartex" xmlns:cx7="http://schemas.microsoft.com/office/drawing/2016/5/13/chartex" xmlns:cx8="http://schemas.microsoft.com/office/drawing/2016/5/14/chartex" xmlns:mc="http://schemas.openxmlformats.org/markup-compatibility/2006" xmlns:aink="http://schemas.microsoft.com/office/drawing/2016/ink" xmlns:am3d="http://schemas.microsoft.com/office/drawing/2017/model3d" xmlns:o="urn:schemas-microsoft-com:office:office" xmlns:r="http://schemas.openxmlformats.org/officeDocument/2006/relationships" xmlns:m="http://schemas.openxmlformats.org/officeDocument/2006/math" xmlns:v="urn:schemas-microsoft-com:vml" xmlns:wp14="http://schemas.microsoft.com/office/word/2010/wordprocessingDrawing" xmlns:wp="http://schemas.openxmlformats.org/drawingml/2006/wordprocessingDrawing" xmlns:w10="urn:schemas-microsoft-com:office:word" xmlns:w="http://schemas.openxmlformats.org/wordprocessingml/2006/main" xmlns:w14="http://schemas.microsoft.com/office/word/2010/wordml" xmlns:w15="http://schemas.microsoft.com/office/word/2012/wordml" xmlns:w16cid="http://schemas.microsoft.com/office/word/2016/wordml/cid" xmlns:w16se="http://schemas.microsoft.com/office/word/2015/wordml/symex" xmlns:wpg="http://schemas.microsoft.com/office/word/2010/wordprocessingGroup" xmlns:wpi="http://schemas.microsoft.com/office/word/2010/wordprocessingInk" xmlns:wne="http://schemas.microsoft.com/office/word/2006/wordml" xmlns:wps="http://schemas.microsoft.com/office/word/2010/wordprocessingShape" mc:Ignorable="w14 w15 w16se w16cid wp14">
   <w:p>
     <w:pPr>
       <w:pStyle w:val="Header"/>
@@ -1678,7 +3869,16 @@
         <w:sz w:val="24"/>
         <w:szCs w:val="24"/>
       </w:rPr>
-      <w:t xml:space="preserve"> | </w:t>
+      <w:t xml:space="preserve"> |</w:t>
+    </w:r>
+    <w:r>
+      <w:rPr>
+        <w:rFonts w:cs="Calibri"/>
+        <w:color w:val="000000" w:themeColor="text1"/>
+        <w:sz w:val="24"/>
+        <w:szCs w:val="24"/>
+      </w:rPr>
+      <w:t xml:space="preserve"> </w:t>
     </w:r>
     <w:hyperlink r:id="rId1" w:history="1">
       <w:r>
@@ -1690,7 +3890,7 @@
           <w:szCs w:val="24"/>
           <w:u w:val="none"/>
         </w:rPr>
-        <w:t>starman21789@gmail.com</w:t>
+        <w:t>ajriddle89@gmail.com</w:t>
       </w:r>
     </w:hyperlink>
   </w:p>
@@ -1700,9 +3900,9 @@
       <w:jc w:val="center"/>
       <w:rPr>
         <w:rFonts w:cs="Calibri"/>
+        <w:color w:val="000000" w:themeColor="text1"/>
         <w:sz w:val="24"/>
         <w:szCs w:val="24"/>
-        <w:u w:val="single"/>
       </w:rPr>
     </w:pPr>
     <w:r>
@@ -1714,6 +3914,19 @@
       </w:rPr>
       <w:t xml:space="preserve">Website: </w:t>
     </w:r>
+    <w:hyperlink r:id="rId2" w:history="1">
+      <w:r>
+        <w:rPr>
+          <w:rStyle w:val="Hyperlink"/>
+          <w:rFonts w:cs="Calibri"/>
+          <w:color w:val="000000" w:themeColor="text1"/>
+          <w:sz w:val="24"/>
+          <w:szCs w:val="24"/>
+          <w:u w:val="none"/>
+        </w:rPr>
+        <w:t>ajriddle.github.io/index.html</w:t>
+      </w:r>
+    </w:hyperlink>
     <w:r>
       <w:rPr>
         <w:rFonts w:cs="Calibri"/>
@@ -1721,17 +3934,34 @@
         <w:sz w:val="24"/>
         <w:szCs w:val="24"/>
       </w:rPr>
-      <w:t>https://ajriddle.github.io/index.html</w:t>
+      <w:t xml:space="preserve"> | GitHub: </w:t>
     </w:r>
-    <w:r>
-      <w:rPr>
-        <w:rFonts w:cs="Calibri"/>
-        <w:color w:val="000000" w:themeColor="text1"/>
-        <w:sz w:val="24"/>
-        <w:szCs w:val="24"/>
-      </w:rPr>
-      <w:t xml:space="preserve"> | GitHub: https://github.com/ajriddle</w:t>
-    </w:r>
+    <w:hyperlink r:id="rId3" w:history="1">
+      <w:r>
+        <w:rPr>
+          <w:rStyle w:val="Hyperlink"/>
+          <w:rFonts w:cs="Calibri"/>
+          <w:color w:val="000000" w:themeColor="text1"/>
+          <w:sz w:val="24"/>
+          <w:szCs w:val="24"/>
+          <w:u w:val="none"/>
+        </w:rPr>
+        <w:t>github.com/</w:t>
+      </w:r>
+      <w:proofErr w:type="spellStart"/>
+      <w:r>
+        <w:rPr>
+          <w:rStyle w:val="Hyperlink"/>
+          <w:rFonts w:cs="Calibri"/>
+          <w:color w:val="000000" w:themeColor="text1"/>
+          <w:sz w:val="24"/>
+          <w:szCs w:val="24"/>
+          <w:u w:val="none"/>
+        </w:rPr>
+        <w:t>ajriddle</w:t>
+      </w:r>
+      <w:proofErr w:type="spellEnd"/>
+    </w:hyperlink>
   </w:p>
   <w:p>
     <w:pPr>
@@ -1743,6 +3973,72 @@
         <w:szCs w:val="24"/>
       </w:rPr>
     </w:pPr>
+    <w:r>
+      <w:rPr>
+        <w:rFonts w:cs="Calibri"/>
+        <w:color w:val="000000" w:themeColor="text1"/>
+        <w:sz w:val="24"/>
+        <w:szCs w:val="24"/>
+      </w:rPr>
+      <w:t>LinkedIn:</w:t>
+    </w:r>
+    <w:r>
+      <w:rPr>
+        <w:rFonts w:cs="Calibri"/>
+        <w:color w:val="000000" w:themeColor="text1"/>
+        <w:sz w:val="24"/>
+        <w:szCs w:val="24"/>
+      </w:rPr>
+      <w:t xml:space="preserve"> </w:t>
+    </w:r>
+    <w:hyperlink r:id="rId4" w:history="1">
+      <w:r>
+        <w:rPr>
+          <w:rStyle w:val="Hyperlink"/>
+          <w:rFonts w:cs="Calibri"/>
+          <w:color w:val="000000" w:themeColor="text1"/>
+          <w:sz w:val="24"/>
+          <w:szCs w:val="24"/>
+          <w:u w:val="none"/>
+        </w:rPr>
+        <w:t>linkedin.com/in/</w:t>
+      </w:r>
+      <w:proofErr w:type="spellStart"/>
+      <w:r>
+        <w:rPr>
+          <w:rStyle w:val="Hyperlink"/>
+          <w:rFonts w:cs="Calibri"/>
+          <w:color w:val="000000" w:themeColor="text1"/>
+          <w:sz w:val="24"/>
+          <w:szCs w:val="24"/>
+          <w:u w:val="none"/>
+        </w:rPr>
+        <w:t>andre</w:t>
+      </w:r>
+      <w:r>
+        <w:rPr>
+          <w:rStyle w:val="Hyperlink"/>
+          <w:rFonts w:cs="Calibri"/>
+          <w:color w:val="000000" w:themeColor="text1"/>
+          <w:sz w:val="24"/>
+          <w:szCs w:val="24"/>
+          <w:u w:val="none"/>
+        </w:rPr>
+        <w:t>w</w:t>
+      </w:r>
+      <w:proofErr w:type="spellEnd"/>
+      <w:r>
+        <w:rPr>
+          <w:rStyle w:val="Hyperlink"/>
+          <w:rFonts w:cs="Calibri"/>
+          <w:color w:val="000000" w:themeColor="text1"/>
+          <w:sz w:val="24"/>
+          <w:szCs w:val="24"/>
+          <w:u w:val="none"/>
+        </w:rPr>
+        <w:t>-riddle</w:t>
+      </w:r>
+    </w:hyperlink>
   </w:p>
   <w:p>
     <w:pPr>
@@ -1758,7 +4054,7 @@
 </file>
 
 <file path=word/numbering.xml><?xml version="1.0" encoding="utf-8"?>
-<w:numbering xmlns:wpc="http://schemas.microsoft.com/office/word/2010/wordprocessingCanvas" xmlns:cx="http://schemas.microsoft.com/office/drawing/2014/chartex" xmlns:cx1="http://schemas.microsoft.com/office/drawing/2015/9/8/chartex" xmlns:cx2="http://schemas.microsoft.com/office/drawing/2015/10/21/chartex" xmlns:mc="http://schemas.openxmlformats.org/markup-compatibility/2006" xmlns:o="urn:schemas-microsoft-com:office:office" xmlns:r="http://schemas.openxmlformats.org/officeDocument/2006/relationships" xmlns:m="http://schemas.openxmlformats.org/officeDocument/2006/math" xmlns:v="urn:schemas-microsoft-com:vml" xmlns:wp14="http://schemas.microsoft.com/office/word/2010/wordprocessingDrawing" xmlns:wp="http://schemas.openxmlformats.org/drawingml/2006/wordprocessingDrawing" xmlns:w10="urn:schemas-microsoft-com:office:word" xmlns:w="http://schemas.openxmlformats.org/wordprocessingml/2006/main" xmlns:w14="http://schemas.microsoft.com/office/word/2010/wordml" xmlns:w15="http://schemas.microsoft.com/office/word/2012/wordml" xmlns:w16se="http://schemas.microsoft.com/office/word/2015/wordml/symex" xmlns:wpg="http://schemas.microsoft.com/office/word/2010/wordprocessingGroup" xmlns:wpi="http://schemas.microsoft.com/office/word/2010/wordprocessingInk" xmlns:wne="http://schemas.microsoft.com/office/word/2006/wordml" xmlns:wps="http://schemas.microsoft.com/office/word/2010/wordprocessingShape" mc:Ignorable="w14 w15 w16se wp14">
+<w:numbering xmlns:wpc="http://schemas.microsoft.com/office/word/2010/wordprocessingCanvas" xmlns:cx="http://schemas.microsoft.com/office/drawing/2014/chartex" xmlns:cx1="http://schemas.microsoft.com/office/drawing/2015/9/8/chartex" xmlns:cx2="http://schemas.microsoft.com/office/drawing/2015/10/21/chartex" xmlns:cx3="http://schemas.microsoft.com/office/drawing/2016/5/9/chartex" xmlns:cx4="http://schemas.microsoft.com/office/drawing/2016/5/10/chartex" xmlns:cx5="http://schemas.microsoft.com/office/drawing/2016/5/11/chartex" xmlns:cx6="http://schemas.microsoft.com/office/drawing/2016/5/12/chartex" xmlns:cx7="http://schemas.microsoft.com/office/drawing/2016/5/13/chartex" xmlns:cx8="http://schemas.microsoft.com/office/drawing/2016/5/14/chartex" xmlns:mc="http://schemas.openxmlformats.org/markup-compatibility/2006" xmlns:aink="http://schemas.microsoft.com/office/drawing/2016/ink" xmlns:am3d="http://schemas.microsoft.com/office/drawing/2017/model3d" xmlns:o="urn:schemas-microsoft-com:office:office" xmlns:r="http://schemas.openxmlformats.org/officeDocument/2006/relationships" xmlns:m="http://schemas.openxmlformats.org/officeDocument/2006/math" xmlns:v="urn:schemas-microsoft-com:vml" xmlns:wp14="http://schemas.microsoft.com/office/word/2010/wordprocessingDrawing" xmlns:wp="http://schemas.openxmlformats.org/drawingml/2006/wordprocessingDrawing" xmlns:w10="urn:schemas-microsoft-com:office:word" xmlns:w="http://schemas.openxmlformats.org/wordprocessingml/2006/main" xmlns:w14="http://schemas.microsoft.com/office/word/2010/wordml" xmlns:w15="http://schemas.microsoft.com/office/word/2012/wordml" xmlns:w16cid="http://schemas.microsoft.com/office/word/2016/wordml/cid" xmlns:w16se="http://schemas.microsoft.com/office/word/2015/wordml/symex" xmlns:wpg="http://schemas.microsoft.com/office/word/2010/wordprocessingGroup" xmlns:wpi="http://schemas.microsoft.com/office/word/2010/wordprocessingInk" xmlns:wne="http://schemas.microsoft.com/office/word/2006/wordml" xmlns:wps="http://schemas.microsoft.com/office/word/2010/wordprocessingShape" mc:Ignorable="w14 w15 w16se w16cid wp14">
   <w:abstractNum w:abstractNumId="0" w15:restartNumberingAfterBreak="0">
     <w:nsid w:val="FFFFFF1D"/>
     <w:multiLevelType w:val="multilevel"/>
@@ -2492,6 +4788,119 @@
     </w:lvl>
   </w:abstractNum>
   <w:abstractNum w:abstractNumId="6" w15:restartNumberingAfterBreak="0">
+    <w:nsid w:val="201C1A3F"/>
+    <w:multiLevelType w:val="hybridMultilevel"/>
+    <w:tmpl w:val="2D4280E0"/>
+    <w:lvl w:ilvl="0" w:tplc="04090001">
+      <w:start w:val="1"/>
+      <w:numFmt w:val="bullet"/>
+      <w:lvlText w:val=""/>
+      <w:lvlJc w:val="left"/>
+      <w:pPr>
+        <w:ind w:left="720" w:hanging="360"/>
+      </w:pPr>
+      <w:rPr>
+        <w:rFonts w:ascii="Symbol" w:hAnsi="Symbol" w:hint="default"/>
+      </w:rPr>
+    </w:lvl>
+    <w:lvl w:ilvl="1" w:tplc="04090003">
+      <w:start w:val="1"/>
+      <w:numFmt w:val="bullet"/>
+      <w:lvlText w:val="o"/>
+      <w:lvlJc w:val="left"/>
+      <w:pPr>
+        <w:ind w:left="1440" w:hanging="360"/>
+      </w:pPr>
+      <w:rPr>
+        <w:rFonts w:ascii="Courier New" w:hAnsi="Courier New" w:cs="Courier New" w:hint="default"/>
+      </w:rPr>
+    </w:lvl>
+    <w:lvl w:ilvl="2" w:tplc="04090005" w:tentative="1">
+      <w:start w:val="1"/>
+      <w:numFmt w:val="bullet"/>
+      <w:lvlText w:val=""/>
+      <w:lvlJc w:val="left"/>
+      <w:pPr>
+        <w:ind w:left="2160" w:hanging="360"/>
+      </w:pPr>
+      <w:rPr>
+        <w:rFonts w:ascii="Wingdings" w:hAnsi="Wingdings" w:hint="default"/>
+      </w:rPr>
+    </w:lvl>
+    <w:lvl w:ilvl="3" w:tplc="04090001" w:tentative="1">
+      <w:start w:val="1"/>
+      <w:numFmt w:val="bullet"/>
+      <w:lvlText w:val=""/>
+      <w:lvlJc w:val="left"/>
+      <w:pPr>
+        <w:ind w:left="2880" w:hanging="360"/>
+      </w:pPr>
+      <w:rPr>
+        <w:rFonts w:ascii="Symbol" w:hAnsi="Symbol" w:hint="default"/>
+      </w:rPr>
+    </w:lvl>
+    <w:lvl w:ilvl="4" w:tplc="04090003" w:tentative="1">
+      <w:start w:val="1"/>
+      <w:numFmt w:val="bullet"/>
+      <w:lvlText w:val="o"/>
+      <w:lvlJc w:val="left"/>
+      <w:pPr>
+        <w:ind w:left="3600" w:hanging="360"/>
+      </w:pPr>
+      <w:rPr>
+        <w:rFonts w:ascii="Courier New" w:hAnsi="Courier New" w:cs="Courier New" w:hint="default"/>
+      </w:rPr>
+    </w:lvl>
+    <w:lvl w:ilvl="5" w:tplc="04090005" w:tentative="1">
+      <w:start w:val="1"/>
+      <w:numFmt w:val="bullet"/>
+      <w:lvlText w:val=""/>
+      <w:lvlJc w:val="left"/>
+      <w:pPr>
+        <w:ind w:left="4320" w:hanging="360"/>
+      </w:pPr>
+      <w:rPr>
+        <w:rFonts w:ascii="Wingdings" w:hAnsi="Wingdings" w:hint="default"/>
+      </w:rPr>
+    </w:lvl>
+    <w:lvl w:ilvl="6" w:tplc="04090001" w:tentative="1">
+      <w:start w:val="1"/>
+      <w:numFmt w:val="bullet"/>
+      <w:lvlText w:val=""/>
+      <w:lvlJc w:val="left"/>
+      <w:pPr>
+        <w:ind w:left="5040" w:hanging="360"/>
+      </w:pPr>
+      <w:rPr>
+        <w:rFonts w:ascii="Symbol" w:hAnsi="Symbol" w:hint="default"/>
+      </w:rPr>
+    </w:lvl>
+    <w:lvl w:ilvl="7" w:tplc="04090003" w:tentative="1">
+      <w:start w:val="1"/>
+      <w:numFmt w:val="bullet"/>
+      <w:lvlText w:val="o"/>
+      <w:lvlJc w:val="left"/>
+      <w:pPr>
+        <w:ind w:left="5760" w:hanging="360"/>
+      </w:pPr>
+      <w:rPr>
+        <w:rFonts w:ascii="Courier New" w:hAnsi="Courier New" w:cs="Courier New" w:hint="default"/>
+      </w:rPr>
+    </w:lvl>
+    <w:lvl w:ilvl="8" w:tplc="04090005" w:tentative="1">
+      <w:start w:val="1"/>
+      <w:numFmt w:val="bullet"/>
+      <w:lvlText w:val=""/>
+      <w:lvlJc w:val="left"/>
+      <w:pPr>
+        <w:ind w:left="6480" w:hanging="360"/>
+      </w:pPr>
+      <w:rPr>
+        <w:rFonts w:ascii="Wingdings" w:hAnsi="Wingdings" w:hint="default"/>
+      </w:rPr>
+    </w:lvl>
+  </w:abstractNum>
+  <w:abstractNum w:abstractNumId="7" w15:restartNumberingAfterBreak="0">
     <w:nsid w:val="260F4743"/>
     <w:multiLevelType w:val="hybridMultilevel"/>
     <w:tmpl w:val="44029064"/>
@@ -2604,7 +5013,7 @@
       </w:rPr>
     </w:lvl>
   </w:abstractNum>
-  <w:abstractNum w:abstractNumId="7" w15:restartNumberingAfterBreak="0">
+  <w:abstractNum w:abstractNumId="8" w15:restartNumberingAfterBreak="0">
     <w:nsid w:val="26BB1751"/>
     <w:multiLevelType w:val="hybridMultilevel"/>
     <w:tmpl w:val="7D024F32"/>
@@ -2717,7 +5126,7 @@
       </w:rPr>
     </w:lvl>
   </w:abstractNum>
-  <w:abstractNum w:abstractNumId="8" w15:restartNumberingAfterBreak="0">
+  <w:abstractNum w:abstractNumId="9" w15:restartNumberingAfterBreak="0">
     <w:nsid w:val="27860C62"/>
     <w:multiLevelType w:val="hybridMultilevel"/>
     <w:tmpl w:val="6F20A4EC"/>
@@ -2858,7 +5267,7 @@
       </w:rPr>
     </w:lvl>
   </w:abstractNum>
-  <w:abstractNum w:abstractNumId="9" w15:restartNumberingAfterBreak="0">
+  <w:abstractNum w:abstractNumId="10" w15:restartNumberingAfterBreak="0">
     <w:nsid w:val="29320FB4"/>
     <w:multiLevelType w:val="hybridMultilevel"/>
     <w:tmpl w:val="55F4CCCA"/>
@@ -2974,7 +5383,7 @@
       </w:rPr>
     </w:lvl>
   </w:abstractNum>
-  <w:abstractNum w:abstractNumId="10" w15:restartNumberingAfterBreak="0">
+  <w:abstractNum w:abstractNumId="11" w15:restartNumberingAfterBreak="0">
     <w:nsid w:val="2DCF1695"/>
     <w:multiLevelType w:val="hybridMultilevel"/>
     <w:tmpl w:val="2AB26C3E"/>
@@ -3092,7 +5501,7 @@
       </w:rPr>
     </w:lvl>
   </w:abstractNum>
-  <w:abstractNum w:abstractNumId="11" w15:restartNumberingAfterBreak="0">
+  <w:abstractNum w:abstractNumId="12" w15:restartNumberingAfterBreak="0">
     <w:nsid w:val="2DE61B85"/>
     <w:multiLevelType w:val="hybridMultilevel"/>
     <w:tmpl w:val="B636DE26"/>
@@ -3207,7 +5616,7 @@
       </w:rPr>
     </w:lvl>
   </w:abstractNum>
-  <w:abstractNum w:abstractNumId="12" w15:restartNumberingAfterBreak="0">
+  <w:abstractNum w:abstractNumId="13" w15:restartNumberingAfterBreak="0">
     <w:nsid w:val="2F563DF0"/>
     <w:multiLevelType w:val="hybridMultilevel"/>
     <w:tmpl w:val="D8F264E0"/>
@@ -3321,7 +5730,7 @@
       </w:rPr>
     </w:lvl>
   </w:abstractNum>
-  <w:abstractNum w:abstractNumId="13" w15:restartNumberingAfterBreak="0">
+  <w:abstractNum w:abstractNumId="14" w15:restartNumberingAfterBreak="0">
     <w:nsid w:val="36CB4192"/>
     <w:multiLevelType w:val="hybridMultilevel"/>
     <w:tmpl w:val="7C622C2A"/>
@@ -3441,7 +5850,7 @@
       </w:rPr>
     </w:lvl>
   </w:abstractNum>
-  <w:abstractNum w:abstractNumId="14" w15:restartNumberingAfterBreak="0">
+  <w:abstractNum w:abstractNumId="15" w15:restartNumberingAfterBreak="0">
     <w:nsid w:val="3B597F6D"/>
     <w:multiLevelType w:val="hybridMultilevel"/>
     <w:tmpl w:val="A8E26360"/>
@@ -3559,7 +5968,7 @@
       </w:rPr>
     </w:lvl>
   </w:abstractNum>
-  <w:abstractNum w:abstractNumId="15" w15:restartNumberingAfterBreak="0">
+  <w:abstractNum w:abstractNumId="16" w15:restartNumberingAfterBreak="0">
     <w:nsid w:val="3E882B1A"/>
     <w:multiLevelType w:val="hybridMultilevel"/>
     <w:tmpl w:val="867234E8"/>
@@ -3699,7 +6108,7 @@
       </w:rPr>
     </w:lvl>
   </w:abstractNum>
-  <w:abstractNum w:abstractNumId="16" w15:restartNumberingAfterBreak="0">
+  <w:abstractNum w:abstractNumId="17" w15:restartNumberingAfterBreak="0">
     <w:nsid w:val="3EB031F3"/>
     <w:multiLevelType w:val="multilevel"/>
     <w:tmpl w:val="54F2640A"/>
@@ -3839,7 +6248,7 @@
       </w:rPr>
     </w:lvl>
   </w:abstractNum>
-  <w:abstractNum w:abstractNumId="17" w15:restartNumberingAfterBreak="0">
+  <w:abstractNum w:abstractNumId="18" w15:restartNumberingAfterBreak="0">
     <w:nsid w:val="3FBB21B7"/>
     <w:multiLevelType w:val="hybridMultilevel"/>
     <w:tmpl w:val="F4F03E3A"/>
@@ -3952,7 +6361,7 @@
       </w:rPr>
     </w:lvl>
   </w:abstractNum>
-  <w:abstractNum w:abstractNumId="18" w15:restartNumberingAfterBreak="0">
+  <w:abstractNum w:abstractNumId="19" w15:restartNumberingAfterBreak="0">
     <w:nsid w:val="44DB52A3"/>
     <w:multiLevelType w:val="hybridMultilevel"/>
     <w:tmpl w:val="3780980E"/>
@@ -4072,7 +6481,7 @@
       </w:rPr>
     </w:lvl>
   </w:abstractNum>
-  <w:abstractNum w:abstractNumId="19" w15:restartNumberingAfterBreak="0">
+  <w:abstractNum w:abstractNumId="20" w15:restartNumberingAfterBreak="0">
     <w:nsid w:val="49883BF5"/>
     <w:multiLevelType w:val="hybridMultilevel"/>
     <w:tmpl w:val="C9A07836"/>
@@ -4185,7 +6594,7 @@
       </w:rPr>
     </w:lvl>
   </w:abstractNum>
-  <w:abstractNum w:abstractNumId="20" w15:restartNumberingAfterBreak="0">
+  <w:abstractNum w:abstractNumId="21" w15:restartNumberingAfterBreak="0">
     <w:nsid w:val="5682719C"/>
     <w:multiLevelType w:val="hybridMultilevel"/>
     <w:tmpl w:val="60BC62A4"/>
@@ -4301,7 +6710,7 @@
       </w:rPr>
     </w:lvl>
   </w:abstractNum>
-  <w:abstractNum w:abstractNumId="21" w15:restartNumberingAfterBreak="0">
+  <w:abstractNum w:abstractNumId="22" w15:restartNumberingAfterBreak="0">
     <w:nsid w:val="5D3B6E77"/>
     <w:multiLevelType w:val="hybridMultilevel"/>
     <w:tmpl w:val="54F2640A"/>
@@ -4441,7 +6850,7 @@
       </w:rPr>
     </w:lvl>
   </w:abstractNum>
-  <w:abstractNum w:abstractNumId="22" w15:restartNumberingAfterBreak="0">
+  <w:abstractNum w:abstractNumId="23" w15:restartNumberingAfterBreak="0">
     <w:nsid w:val="6AEF2029"/>
     <w:multiLevelType w:val="hybridMultilevel"/>
     <w:tmpl w:val="F5D6D442"/>
@@ -4554,7 +6963,7 @@
       </w:rPr>
     </w:lvl>
   </w:abstractNum>
-  <w:abstractNum w:abstractNumId="23" w15:restartNumberingAfterBreak="0">
+  <w:abstractNum w:abstractNumId="24" w15:restartNumberingAfterBreak="0">
     <w:nsid w:val="718134E4"/>
     <w:multiLevelType w:val="hybridMultilevel"/>
     <w:tmpl w:val="BF9A10B2"/>
@@ -4667,7 +7076,7 @@
       </w:rPr>
     </w:lvl>
   </w:abstractNum>
-  <w:abstractNum w:abstractNumId="24" w15:restartNumberingAfterBreak="0">
+  <w:abstractNum w:abstractNumId="25" w15:restartNumberingAfterBreak="0">
     <w:nsid w:val="72417ECC"/>
     <w:multiLevelType w:val="hybridMultilevel"/>
     <w:tmpl w:val="5A643376"/>
@@ -4807,7 +7216,7 @@
       </w:rPr>
     </w:lvl>
   </w:abstractNum>
-  <w:abstractNum w:abstractNumId="25" w15:restartNumberingAfterBreak="0">
+  <w:abstractNum w:abstractNumId="26" w15:restartNumberingAfterBreak="0">
     <w:nsid w:val="75FD335F"/>
     <w:multiLevelType w:val="hybridMultilevel"/>
     <w:tmpl w:val="F9BE74FA"/>
@@ -4925,7 +7334,7 @@
       </w:rPr>
     </w:lvl>
   </w:abstractNum>
-  <w:abstractNum w:abstractNumId="26" w15:restartNumberingAfterBreak="0">
+  <w:abstractNum w:abstractNumId="27" w15:restartNumberingAfterBreak="0">
     <w:nsid w:val="783B4E45"/>
     <w:multiLevelType w:val="hybridMultilevel"/>
     <w:tmpl w:val="D422A3AC"/>
@@ -5065,7 +7474,7 @@
       </w:rPr>
     </w:lvl>
   </w:abstractNum>
-  <w:abstractNum w:abstractNumId="27" w15:restartNumberingAfterBreak="0">
+  <w:abstractNum w:abstractNumId="28" w15:restartNumberingAfterBreak="0">
     <w:nsid w:val="7AE15774"/>
     <w:multiLevelType w:val="hybridMultilevel"/>
     <w:tmpl w:val="8CF2AC0E"/>
@@ -5178,7 +7587,7 @@
       </w:rPr>
     </w:lvl>
   </w:abstractNum>
-  <w:abstractNum w:abstractNumId="28" w15:restartNumberingAfterBreak="0">
+  <w:abstractNum w:abstractNumId="29" w15:restartNumberingAfterBreak="0">
     <w:nsid w:val="7C923327"/>
     <w:multiLevelType w:val="hybridMultilevel"/>
     <w:tmpl w:val="26342502"/>
@@ -5291,7 +7700,7 @@
       </w:rPr>
     </w:lvl>
   </w:abstractNum>
-  <w:abstractNum w:abstractNumId="29" w15:restartNumberingAfterBreak="0">
+  <w:abstractNum w:abstractNumId="30" w15:restartNumberingAfterBreak="0">
     <w:nsid w:val="7E0439D0"/>
     <w:multiLevelType w:val="hybridMultilevel"/>
     <w:tmpl w:val="241CADEE"/>
@@ -5405,100 +7814,103 @@
     </w:lvl>
   </w:abstractNum>
   <w:num w:numId="1">
-    <w:abstractNumId w:val="28"/>
+    <w:abstractNumId w:val="29"/>
   </w:num>
   <w:num w:numId="2">
-    <w:abstractNumId w:val="8"/>
+    <w:abstractNumId w:val="9"/>
   </w:num>
   <w:num w:numId="3">
+    <w:abstractNumId w:val="27"/>
+  </w:num>
+  <w:num w:numId="4">
+    <w:abstractNumId w:val="21"/>
+  </w:num>
+  <w:num w:numId="5">
+    <w:abstractNumId w:val="10"/>
+  </w:num>
+  <w:num w:numId="6">
+    <w:abstractNumId w:val="11"/>
+  </w:num>
+  <w:num w:numId="7">
     <w:abstractNumId w:val="26"/>
   </w:num>
-  <w:num w:numId="4">
-    <w:abstractNumId w:val="20"/>
-  </w:num>
-  <w:num w:numId="5">
-    <w:abstractNumId w:val="9"/>
-  </w:num>
-  <w:num w:numId="6">
-    <w:abstractNumId w:val="10"/>
-  </w:num>
-  <w:num w:numId="7">
-    <w:abstractNumId w:val="25"/>
-  </w:num>
   <w:num w:numId="8">
-    <w:abstractNumId w:val="14"/>
+    <w:abstractNumId w:val="15"/>
   </w:num>
   <w:num w:numId="9">
-    <w:abstractNumId w:val="11"/>
+    <w:abstractNumId w:val="12"/>
   </w:num>
   <w:num w:numId="10">
     <w:abstractNumId w:val="4"/>
   </w:num>
   <w:num w:numId="11">
-    <w:abstractNumId w:val="18"/>
+    <w:abstractNumId w:val="19"/>
   </w:num>
   <w:num w:numId="12">
-    <w:abstractNumId w:val="24"/>
+    <w:abstractNumId w:val="25"/>
   </w:num>
   <w:num w:numId="13">
-    <w:abstractNumId w:val="15"/>
+    <w:abstractNumId w:val="16"/>
   </w:num>
   <w:num w:numId="14">
     <w:abstractNumId w:val="1"/>
   </w:num>
   <w:num w:numId="15">
-    <w:abstractNumId w:val="21"/>
+    <w:abstractNumId w:val="22"/>
   </w:num>
   <w:num w:numId="16">
-    <w:abstractNumId w:val="16"/>
+    <w:abstractNumId w:val="17"/>
   </w:num>
   <w:num w:numId="17">
-    <w:abstractNumId w:val="12"/>
+    <w:abstractNumId w:val="13"/>
   </w:num>
   <w:num w:numId="18">
-    <w:abstractNumId w:val="17"/>
+    <w:abstractNumId w:val="18"/>
   </w:num>
   <w:num w:numId="19">
     <w:abstractNumId w:val="0"/>
   </w:num>
   <w:num w:numId="20">
-    <w:abstractNumId w:val="29"/>
+    <w:abstractNumId w:val="30"/>
   </w:num>
   <w:num w:numId="21">
     <w:abstractNumId w:val="5"/>
   </w:num>
   <w:num w:numId="22">
-    <w:abstractNumId w:val="22"/>
+    <w:abstractNumId w:val="23"/>
   </w:num>
   <w:num w:numId="23">
-    <w:abstractNumId w:val="27"/>
+    <w:abstractNumId w:val="28"/>
   </w:num>
   <w:num w:numId="24">
     <w:abstractNumId w:val="3"/>
   </w:num>
   <w:num w:numId="25">
-    <w:abstractNumId w:val="23"/>
+    <w:abstractNumId w:val="24"/>
   </w:num>
   <w:num w:numId="26">
     <w:abstractNumId w:val="2"/>
   </w:num>
   <w:num w:numId="27">
-    <w:abstractNumId w:val="6"/>
+    <w:abstractNumId w:val="7"/>
   </w:num>
   <w:num w:numId="28">
-    <w:abstractNumId w:val="13"/>
+    <w:abstractNumId w:val="14"/>
   </w:num>
   <w:num w:numId="29">
-    <w:abstractNumId w:val="19"/>
+    <w:abstractNumId w:val="20"/>
   </w:num>
   <w:num w:numId="30">
-    <w:abstractNumId w:val="7"/>
+    <w:abstractNumId w:val="8"/>
+  </w:num>
+  <w:num w:numId="31">
+    <w:abstractNumId w:val="6"/>
   </w:num>
 </w:numbering>
 </file>
 
 <file path=word/styles.xml><?xml version="1.0" encoding="utf-8"?>
-<w:styles xmlns:mc="http://schemas.openxmlformats.org/markup-compatibility/2006" xmlns:r="http://schemas.openxmlformats.org/officeDocument/2006/relationships" xmlns:w="http://schemas.openxmlformats.org/wordprocessingml/2006/main" xmlns:w14="http://schemas.microsoft.com/office/word/2010/wordml" xmlns:w15="http://schemas.microsoft.com/office/word/2012/wordml" xmlns:w16se="http://schemas.microsoft.com/office/word/2015/wordml/symex" mc:Ignorable="w14 w15 w16se">
+<w:styles xmlns:mc="http://schemas.openxmlformats.org/markup-compatibility/2006" xmlns:r="http://schemas.openxmlformats.org/officeDocument/2006/relationships" xmlns:w="http://schemas.openxmlformats.org/wordprocessingml/2006/main" xmlns:w14="http://schemas.microsoft.com/office/word/2010/wordml" xmlns:w15="http://schemas.microsoft.com/office/word/2012/wordml" xmlns:w16cid="http://schemas.microsoft.com/office/word/2016/wordml/cid" xmlns:w16se="http://schemas.microsoft.com/office/word/2015/wordml/symex" mc:Ignorable="w14 w15 w16se w16cid">
   <w:docDefaults>
     <w:rPrDefault>
       <w:rPr>
@@ -5508,7 +7920,7 @@
     </w:rPrDefault>
     <w:pPrDefault/>
   </w:docDefaults>
-  <w:latentStyles w:defLockedState="0" w:defUIPriority="99" w:defSemiHidden="0" w:defUnhideWhenUsed="0" w:defQFormat="0" w:count="373">
+  <w:latentStyles w:defLockedState="0" w:defUIPriority="99" w:defSemiHidden="0" w:defUnhideWhenUsed="0" w:defQFormat="0" w:count="375">
     <w:lsdException w:name="Normal" w:uiPriority="0" w:qFormat="1"/>
     <w:lsdException w:name="heading 1" w:uiPriority="9" w:qFormat="1"/>
     <w:lsdException w:name="heading 2" w:uiPriority="9" w:qFormat="1"/>
@@ -5783,8 +8195,8 @@
     <w:lsdException w:name="Plain Table 5" w:uiPriority="31" w:qFormat="1"/>
     <w:lsdException w:name="Grid Table Light" w:uiPriority="32" w:qFormat="1"/>
     <w:lsdException w:name="Grid Table 1 Light" w:uiPriority="33" w:qFormat="1"/>
-    <w:lsdException w:name="Grid Table 2" w:semiHidden="1" w:uiPriority="37" w:unhideWhenUsed="1"/>
-    <w:lsdException w:name="Grid Table 3" w:semiHidden="1" w:uiPriority="39" w:unhideWhenUsed="1" w:qFormat="1"/>
+    <w:lsdException w:name="Grid Table 2" w:uiPriority="37"/>
+    <w:lsdException w:name="Grid Table 3" w:uiPriority="39" w:qFormat="1"/>
     <w:lsdException w:name="Grid Table 4" w:uiPriority="49"/>
     <w:lsdException w:name="Grid Table 5 Dark" w:uiPriority="50"/>
     <w:lsdException w:name="Grid Table 6 Colorful" w:uiPriority="51"/>
@@ -5882,6 +8294,8 @@
     <w:lsdException w:name="List Table 7 Colorful Accent 6" w:uiPriority="52"/>
     <w:lsdException w:name="Mention" w:semiHidden="1" w:unhideWhenUsed="1"/>
     <w:lsdException w:name="Smart Hyperlink" w:semiHidden="1" w:unhideWhenUsed="1"/>
+    <w:lsdException w:name="Hashtag" w:semiHidden="1" w:unhideWhenUsed="1"/>
+    <w:lsdException w:name="Unresolved Mention" w:semiHidden="1" w:unhideWhenUsed="1"/>
   </w:latentStyles>
   <w:style w:type="paragraph" w:default="1" w:styleId="Normal">
     <w:name w:val="Normal"/>
@@ -5917,14 +8331,15 @@
   </w:style>
   <w:style w:type="character" w:default="1" w:styleId="DefaultParagraphFont">
     <w:name w:val="Default Paragraph Font"/>
+    <w:uiPriority w:val="1"/>
+    <w:semiHidden/>
     <w:unhideWhenUsed/>
   </w:style>
   <w:style w:type="table" w:default="1" w:styleId="TableNormal">
     <w:name w:val="Normal Table"/>
+    <w:uiPriority w:val="99"/>
     <w:semiHidden/>
-    <w:rPr>
-      <w:lang w:bidi="ar-SA"/>
-    </w:rPr>
+    <w:unhideWhenUsed/>
     <w:tblPr>
       <w:tblInd w:w="0" w:type="dxa"/>
       <w:tblCellMar>
@@ -5937,7 +8352,9 @@
   </w:style>
   <w:style w:type="numbering" w:default="1" w:styleId="NoList">
     <w:name w:val="No List"/>
+    <w:uiPriority w:val="99"/>
     <w:semiHidden/>
+    <w:unhideWhenUsed/>
   </w:style>
   <w:style w:type="character" w:styleId="Hyperlink">
     <w:name w:val="Hyperlink"/>
@@ -5981,8 +8398,8 @@
     <w:basedOn w:val="DefaultParagraphFont"/>
     <w:uiPriority w:val="99"/>
   </w:style>
-  <w:style w:type="paragraph" w:styleId="MediumGrid1-Accent2">
-    <w:name w:val="Medium Grid 1 Accent 2"/>
+  <w:style w:type="paragraph" w:customStyle="1" w:styleId="MediumGrid1-Accent21">
+    <w:name w:val="Medium Grid 1 - Accent 21"/>
     <w:basedOn w:val="Normal"/>
     <w:uiPriority w:val="34"/>
     <w:qFormat/>
@@ -6045,12 +8462,35 @@
       </w:tblBorders>
     </w:tblPr>
   </w:style>
-  <w:style w:type="paragraph" w:styleId="ColorfulList-Accent1">
-    <w:name w:val="Colorful List Accent 1"/>
+  <w:style w:type="paragraph" w:customStyle="1" w:styleId="ColorfulList-Accent11">
+    <w:name w:val="Colorful List - Accent 11"/>
     <w:basedOn w:val="Normal"/>
     <w:uiPriority w:val="34"/>
     <w:qFormat/>
     <w:rsid w:val="006C2DE3"/>
+    <w:pPr>
+      <w:ind w:left="720"/>
+      <w:contextualSpacing/>
+    </w:pPr>
+  </w:style>
+  <w:style w:type="character" w:styleId="UnresolvedMention">
+    <w:name w:val="Unresolved Mention"/>
+    <w:basedOn w:val="DefaultParagraphFont"/>
+    <w:uiPriority w:val="99"/>
+    <w:semiHidden/>
+    <w:unhideWhenUsed/>
+    <w:rsid w:val="005A7A9C"/>
+    <w:rPr>
+      <w:color w:val="808080"/>
+      <w:shd w:val="clear" w:color="auto" w:fill="E6E6E6"/>
+    </w:rPr>
+  </w:style>
+  <w:style w:type="paragraph" w:styleId="ListParagraph">
+    <w:name w:val="List Paragraph"/>
+    <w:basedOn w:val="Normal"/>
+    <w:uiPriority w:val="34"/>
+    <w:qFormat/>
+    <w:rsid w:val="001348CE"/>
     <w:pPr>
       <w:ind w:left="720"/>
       <w:contextualSpacing/>
@@ -6352,4 +8792,16 @@
     </a:ext>
   </a:extLst>
 </a:theme>
+</file>
+
+<file path=customXml/item1.xml><?xml version="1.0" encoding="utf-8"?>
+<b:Sources xmlns:b="http://schemas.openxmlformats.org/officeDocument/2006/bibliography" xmlns="http://schemas.openxmlformats.org/officeDocument/2006/bibliography" SelectedStyle="\APASixthEditionOfficeOnline.xsl" StyleName="APA" Version="6"/>
+</file>
+
+<file path=customXml/itemProps1.xml><?xml version="1.0" encoding="utf-8"?>
+<ds:datastoreItem xmlns:ds="http://schemas.openxmlformats.org/officeDocument/2006/customXml" ds:itemID="{21E51EC9-51FC-4305-91A8-29BBC28F6058}">
+  <ds:schemaRefs>
+    <ds:schemaRef ds:uri="http://schemas.openxmlformats.org/officeDocument/2006/bibliography"/>
+  </ds:schemaRefs>
+</ds:datastoreItem>
 </file>
</xml_diff>